<commit_message>
Se sube el pdf casi terminado
</commit_message>
<xml_diff>
--- a/27_Abril/ReconocimientoV1/ReconocimientoEquipo3.docx
+++ b/27_Abril/ReconocimientoV1/ReconocimientoEquipo3.docx
@@ -174,7 +174,7 @@
                   <w:szCs w:val="72"/>
                   <w:lang w:val="es-MX"/>
                 </w:rPr>
-                <w:t>sistema distribuido para las elecciones presidenciales</w:t>
+                <w:t>SDEP RECONOCIMIENTO DEL VOTO</w:t>
               </w:r>
               <w:r>
                 <w:rPr>
@@ -801,151 +801,41 @@
       <w:pPr>
         <w:jc w:val="both"/>
         <w:rPr>
+          <w:b/>
+          <w:bCs/>
+          <w:noProof/>
           <w:lang w:val="es-MX"/>
         </w:rPr>
       </w:pPr>
       <w:r>
         <w:rPr>
-          <w:lang w:val="es-MX"/>
-        </w:rPr>
-        <w:t>Con este tipo de registro y para 70 millones de votantes</w:t>
-      </w:r>
-    </w:p>
-    <w:p>
-      <w:pPr>
-        <w:pStyle w:val="Prrafodelista"/>
-        <w:numPr>
-          <w:ilvl w:val="0"/>
-          <w:numId w:val="10"/>
-        </w:numPr>
-        <w:jc w:val="both"/>
-        <w:rPr>
-          <w:b/>
-          <w:bCs/>
-          <w:lang w:val="es-MX"/>
-        </w:rPr>
-      </w:pPr>
-      <w:r>
-        <w:rPr>
-          <w:lang w:val="es-MX"/>
-        </w:rPr>
-        <w:t>¿cuánto espacio de almacenamiento será necesario?</w:t>
-      </w:r>
-    </w:p>
-    <w:p>
-      <w:pPr>
-        <w:pStyle w:val="Prrafodelista"/>
-        <w:numPr>
-          <w:ilvl w:val="1"/>
-          <w:numId w:val="10"/>
-        </w:numPr>
-        <w:jc w:val="both"/>
-        <w:rPr>
-          <w:b/>
-          <w:bCs/>
-          <w:lang w:val="es-MX"/>
-        </w:rPr>
-      </w:pPr>
-      <w:r>
-        <w:rPr>
-          <w:b/>
-          <w:bCs/>
-          <w:lang w:val="es-MX"/>
-        </w:rPr>
-        <w:t>2.2 GB</w:t>
-      </w:r>
-    </w:p>
-    <w:p>
-      <w:pPr>
-        <w:pStyle w:val="Prrafodelista"/>
-        <w:numPr>
-          <w:ilvl w:val="0"/>
-          <w:numId w:val="10"/>
-        </w:numPr>
-        <w:jc w:val="both"/>
-        <w:rPr>
-          <w:b/>
-          <w:bCs/>
-          <w:lang w:val="es-MX"/>
-        </w:rPr>
-      </w:pPr>
-      <w:r>
-        <w:rPr>
-          <w:lang w:val="es-MX"/>
-        </w:rPr>
-        <w:t xml:space="preserve">¿Es posible almacenarlo en su disco duro? </w:t>
-      </w:r>
-    </w:p>
-    <w:p>
-      <w:pPr>
-        <w:pStyle w:val="Prrafodelista"/>
-        <w:numPr>
-          <w:ilvl w:val="1"/>
-          <w:numId w:val="10"/>
-        </w:numPr>
-        <w:jc w:val="both"/>
-        <w:rPr>
-          <w:b/>
-          <w:bCs/>
-          <w:lang w:val="es-MX"/>
-        </w:rPr>
-      </w:pPr>
-      <w:r>
-        <w:rPr>
-          <w:b/>
-          <w:bCs/>
-          <w:lang w:val="es-MX"/>
-        </w:rPr>
-        <w:t>Sí, es posible.</w:t>
-      </w:r>
-    </w:p>
-    <w:p>
-      <w:pPr>
-        <w:pStyle w:val="Prrafodelista"/>
-        <w:numPr>
-          <w:ilvl w:val="0"/>
-          <w:numId w:val="10"/>
-        </w:numPr>
-        <w:jc w:val="both"/>
-        <w:rPr>
-          <w:b/>
-          <w:bCs/>
-          <w:lang w:val="es-MX"/>
-        </w:rPr>
-      </w:pPr>
-      <w:r>
-        <w:rPr>
-          <w:lang w:val="es-MX"/>
-        </w:rPr>
-        <w:t>¿En una memoria USB?</w:t>
-      </w:r>
-    </w:p>
-    <w:p>
-      <w:pPr>
-        <w:pStyle w:val="Prrafodelista"/>
-        <w:numPr>
-          <w:ilvl w:val="1"/>
-          <w:numId w:val="10"/>
-        </w:numPr>
-        <w:jc w:val="both"/>
-        <w:rPr>
-          <w:b/>
-          <w:bCs/>
-          <w:lang w:val="es-MX"/>
-        </w:rPr>
-      </w:pPr>
-      <w:r>
-        <w:rPr>
-          <w:b/>
-          <w:bCs/>
-          <w:lang w:val="es-MX"/>
-        </w:rPr>
-        <w:t>Si, también</w:t>
+          <w:b/>
+          <w:bCs/>
+          <w:lang w:val="es-MX"/>
+        </w:rPr>
+        <w:t>Reutilice las prácticas que incorporan el protocolo solicitud-respuesta confiable (para esta aplicación es fundamental la consistencia de nuestra base de datos en el servidor), para programar un cliente que lee n registros de un archivo (archivo creado en el ejercicio 2 de la práctica anterior), y los manda en mensajes UDP</w:t>
       </w:r>
       <w:r>
         <w:rPr>
           <w:b/>
           <w:bCs/>
+          <w:lang w:val="es-MX"/>
+        </w:rPr>
+        <w:t xml:space="preserve"> </w:t>
+      </w:r>
+      <w:r>
+        <w:rPr>
+          <w:b/>
+          <w:bCs/>
+          <w:lang w:val="es-MX"/>
+        </w:rPr>
+        <w:t>(un registro en cada mensaje UDP) hacia el servidor. Por lo pronto el servidor responderá con un mensaje de acuse cualesquiera. El cliente debe recibir el parámetro n en la línea de comandos.</w:t>
+      </w:r>
+      <w:r>
+        <w:rPr>
+          <w:b/>
+          <w:bCs/>
+          <w:noProof/>
           <w:lang w:val="es-MX"/>
         </w:rPr>
         <w:t xml:space="preserve"> </w:t>
@@ -953,33 +843,44 @@
     </w:p>
     <w:p>
       <w:pPr>
-        <w:pStyle w:val="Prrafodelista"/>
-        <w:numPr>
-          <w:ilvl w:val="0"/>
-          <w:numId w:val="10"/>
-        </w:numPr>
         <w:jc w:val="both"/>
         <w:rPr>
-          <w:b/>
-          <w:bCs/>
+          <w:noProof/>
           <w:lang w:val="es-MX"/>
         </w:rPr>
       </w:pPr>
       <w:r>
         <w:rPr>
-          <w:lang w:val="es-MX"/>
-        </w:rPr>
-        <w:t>¿Y en un archivo virtual dentro de la RAM?</w:t>
+          <w:noProof/>
+          <w:lang w:val="es-MX"/>
+        </w:rPr>
+        <w:t xml:space="preserve">El servidor </w:t>
+      </w:r>
+      <w:r>
+        <w:rPr>
+          <w:noProof/>
+          <w:lang w:val="es-MX"/>
+        </w:rPr>
+        <w:t xml:space="preserve">lee los n registros mandado </w:t>
+      </w:r>
+      <w:r>
+        <w:rPr>
+          <w:noProof/>
+          <w:lang w:val="es-MX"/>
+        </w:rPr>
+        <w:t>por el cliente</w:t>
+      </w:r>
+      <w:r>
+        <w:rPr>
+          <w:noProof/>
+          <w:lang w:val="es-MX"/>
+        </w:rPr>
+        <w:t>:</w:t>
       </w:r>
     </w:p>
     <w:p>
       <w:pPr>
-        <w:pStyle w:val="Prrafodelista"/>
-        <w:numPr>
-          <w:ilvl w:val="1"/>
-          <w:numId w:val="10"/>
-        </w:numPr>
-        <w:jc w:val="both"/>
+        <w:jc w:val="center"/>
         <w:rPr>
           <w:b/>
           <w:bCs/>
@@ -990,257 +891,14 @@
         <w:rPr>
           <w:b/>
           <w:bCs/>
-          <w:lang w:val="es-MX"/>
-        </w:rPr>
-        <w:t xml:space="preserve">También, pero depende mucho de las especificaciones del equipo. </w:t>
-      </w:r>
-    </w:p>
-    <w:p>
-      <w:pPr>
-        <w:jc w:val="both"/>
-        <w:rPr>
-          <w:b/>
-          <w:bCs/>
-          <w:lang w:val="es-MX"/>
-        </w:rPr>
-      </w:pPr>
-    </w:p>
-    <w:p>
-      <w:pPr>
-        <w:jc w:val="both"/>
-        <w:rPr>
-          <w:b/>
-          <w:bCs/>
-          <w:lang w:val="es-MX"/>
-        </w:rPr>
-      </w:pPr>
-      <w:r>
-        <w:rPr>
-          <w:b/>
-          <w:bCs/>
-          <w:lang w:val="es-MX"/>
-        </w:rPr>
-        <w:t>Ejercicio 2</w:t>
-      </w:r>
-    </w:p>
-    <w:p>
-      <w:pPr>
-        <w:jc w:val="both"/>
-        <w:rPr>
-          <w:b/>
-          <w:bCs/>
-        </w:rPr>
-      </w:pPr>
-      <w:r>
-        <w:rPr>
-          <w:b/>
-          <w:bCs/>
-          <w:lang w:val="es-MX"/>
-        </w:rPr>
-        <w:t xml:space="preserve">En mi servidor web se encuentra el programa </w:t>
-      </w:r>
-      <w:proofErr w:type="gramStart"/>
-      <w:r>
-        <w:rPr>
-          <w:b/>
-          <w:bCs/>
-          <w:lang w:val="es-MX"/>
-        </w:rPr>
-        <w:t>gen_registros_cel_clave_ver3.cpp ,</w:t>
-      </w:r>
-      <w:proofErr w:type="gramEnd"/>
-      <w:r>
-        <w:rPr>
-          <w:b/>
-          <w:bCs/>
-          <w:lang w:val="es-MX"/>
-        </w:rPr>
-        <w:t xml:space="preserve"> el cual se encarga de generar n registros de votaciones con información aleatoria, pero evitando que exista un número de teléfono celular repetido. Modifique este programa para que almacene los n registros en un archivo (véase el capítulo 8 del manual de programación de sistemas LINUX), cuyo nombre se reciba como parámetro en la línea de comandos. Usando el comando time tabule los tiempos que demora en almacenar 7000, 70000,700000 y 7000000 registros en un archivo, con la computadora más rápida del equipo. </w:t>
-      </w:r>
-      <w:proofErr w:type="spellStart"/>
-      <w:r>
-        <w:rPr>
-          <w:b/>
-          <w:bCs/>
-        </w:rPr>
-        <w:t>Usaremos</w:t>
-      </w:r>
-      <w:proofErr w:type="spellEnd"/>
-      <w:r>
-        <w:rPr>
-          <w:b/>
-          <w:bCs/>
-        </w:rPr>
-        <w:t xml:space="preserve"> </w:t>
-      </w:r>
-      <w:proofErr w:type="spellStart"/>
-      <w:r>
-        <w:rPr>
-          <w:b/>
-          <w:bCs/>
-        </w:rPr>
-        <w:t>estos</w:t>
-      </w:r>
-      <w:proofErr w:type="spellEnd"/>
-      <w:r>
-        <w:rPr>
-          <w:b/>
-          <w:bCs/>
-        </w:rPr>
-        <w:t xml:space="preserve"> </w:t>
-      </w:r>
-      <w:proofErr w:type="spellStart"/>
-      <w:r>
-        <w:rPr>
-          <w:b/>
-          <w:bCs/>
-        </w:rPr>
-        <w:t>archivos</w:t>
-      </w:r>
-      <w:proofErr w:type="spellEnd"/>
-      <w:r>
-        <w:rPr>
-          <w:b/>
-          <w:bCs/>
-        </w:rPr>
-        <w:t xml:space="preserve"> para </w:t>
-      </w:r>
-      <w:proofErr w:type="spellStart"/>
-      <w:r>
-        <w:rPr>
-          <w:b/>
-          <w:bCs/>
-        </w:rPr>
-        <w:t>pruebas</w:t>
-      </w:r>
-      <w:proofErr w:type="spellEnd"/>
-      <w:r>
-        <w:rPr>
-          <w:b/>
-          <w:bCs/>
-        </w:rPr>
-        <w:t xml:space="preserve"> </w:t>
-      </w:r>
-      <w:proofErr w:type="spellStart"/>
-      <w:r>
-        <w:rPr>
-          <w:b/>
-          <w:bCs/>
-        </w:rPr>
-        <w:t>posteriores</w:t>
-      </w:r>
-      <w:proofErr w:type="spellEnd"/>
-      <w:r>
-        <w:rPr>
-          <w:b/>
-          <w:bCs/>
-        </w:rPr>
-        <w:t>.</w:t>
-      </w:r>
-    </w:p>
-    <w:p>
-      <w:pPr>
-        <w:jc w:val="both"/>
-        <w:rPr>
-          <w:b/>
-          <w:bCs/>
-          <w:lang w:val="es-MX"/>
-        </w:rPr>
-      </w:pPr>
-      <w:r>
-        <w:rPr>
-          <w:b/>
-          <w:bCs/>
-          <w:lang w:val="es-MX"/>
-        </w:rPr>
-        <w:t xml:space="preserve">Importante: En lugar de enviar a la pantalla la salida con: </w:t>
-      </w:r>
-      <w:proofErr w:type="spellStart"/>
-      <w:proofErr w:type="gramStart"/>
-      <w:r>
-        <w:rPr>
-          <w:b/>
-          <w:bCs/>
-          <w:lang w:val="es-MX"/>
-        </w:rPr>
-        <w:t>write</w:t>
-      </w:r>
-      <w:proofErr w:type="spellEnd"/>
-      <w:r>
-        <w:rPr>
-          <w:b/>
-          <w:bCs/>
-          <w:lang w:val="es-MX"/>
-        </w:rPr>
-        <w:t>(</w:t>
-      </w:r>
-      <w:proofErr w:type="gramEnd"/>
-      <w:r>
-        <w:rPr>
-          <w:b/>
-          <w:bCs/>
-          <w:lang w:val="es-MX"/>
-        </w:rPr>
-        <w:t xml:space="preserve">1, &amp;reg1, </w:t>
-      </w:r>
-      <w:proofErr w:type="spellStart"/>
-      <w:r>
-        <w:rPr>
-          <w:b/>
-          <w:bCs/>
-          <w:lang w:val="es-MX"/>
-        </w:rPr>
-        <w:t>sizeof</w:t>
-      </w:r>
-      <w:proofErr w:type="spellEnd"/>
-      <w:r>
-        <w:rPr>
-          <w:b/>
-          <w:bCs/>
-          <w:lang w:val="es-MX"/>
-        </w:rPr>
-        <w:t xml:space="preserve">(reg1)); envíe el registro reg1 a un archivo, pasándole a </w:t>
-      </w:r>
-      <w:proofErr w:type="spellStart"/>
-      <w:r>
-        <w:rPr>
-          <w:b/>
-          <w:bCs/>
-          <w:lang w:val="es-MX"/>
-        </w:rPr>
-        <w:t>write</w:t>
-      </w:r>
-      <w:proofErr w:type="spellEnd"/>
-      <w:r>
-        <w:rPr>
-          <w:b/>
-          <w:bCs/>
-          <w:lang w:val="es-MX"/>
-        </w:rPr>
-        <w:t xml:space="preserve"> como primer parámetro el descriptor de archivo devuelto por la función open(). Para visualizar el contenido del archivo debe utilizar un editor en la línea de comandos como vi, pico o nano, debido a que el sistema operativo incluye separadores binarios entre cada campo de la estructura.</w:t>
-      </w:r>
-    </w:p>
-    <w:p>
-      <w:pPr>
-        <w:jc w:val="both"/>
-        <w:rPr>
-          <w:b/>
-          <w:bCs/>
-          <w:lang w:val="es-MX"/>
-        </w:rPr>
-      </w:pPr>
-      <w:r>
-        <w:rPr>
-          <w:b/>
-          <w:bCs/>
           <w:noProof/>
           <w:lang w:val="es-MX"/>
         </w:rPr>
         <w:drawing>
-          <wp:inline distT="0" distB="0" distL="0" distR="0" wp14:anchorId="0DB22E0C" wp14:editId="5F885BCE">
-            <wp:extent cx="5610225" cy="2114550"/>
-            <wp:effectExtent l="0" t="0" r="9525" b="0"/>
-            <wp:docPr id="4" name="Imagen 4"/>
+          <wp:inline distT="0" distB="0" distL="0" distR="0" wp14:anchorId="1C7D8438" wp14:editId="37F9073F">
+            <wp:extent cx="4229100" cy="2913380"/>
+            <wp:effectExtent l="0" t="0" r="0" b="1270"/>
+            <wp:docPr id="5" name="Imagen 5" descr="Captura de pantalla de un celular&#10;&#10;Descripción generada automáticamente"/>
             <wp:cNvGraphicFramePr>
               <a:graphicFrameLocks xmlns:a="http://schemas.openxmlformats.org/drawingml/2006/main" noChangeAspect="1"/>
             </wp:cNvGraphicFramePr>
@@ -1248,12 +906,10 @@
               <a:graphicData uri="http://schemas.openxmlformats.org/drawingml/2006/picture">
                 <pic:pic xmlns:pic="http://schemas.openxmlformats.org/drawingml/2006/picture">
                   <pic:nvPicPr>
-                    <pic:cNvPr id="0" name="Picture 1"/>
-                    <pic:cNvPicPr>
-                      <a:picLocks noChangeAspect="1" noChangeArrowheads="1"/>
-                    </pic:cNvPicPr>
+                    <pic:cNvPr id="5" name="servidor.png"/>
+                    <pic:cNvPicPr/>
                   </pic:nvPicPr>
-                  <pic:blipFill>
+                  <pic:blipFill rotWithShape="1">
                     <a:blip r:embed="rId9">
                       <a:extLst>
                         <a:ext uri="{28A0092B-C50C-407E-A947-70E740481C1C}">
@@ -1261,184 +917,13 @@
                         </a:ext>
                       </a:extLst>
                     </a:blip>
-                    <a:srcRect/>
-                    <a:stretch>
-                      <a:fillRect/>
-                    </a:stretch>
-                  </pic:blipFill>
-                  <pic:spPr bwMode="auto">
-                    <a:xfrm>
-                      <a:off x="0" y="0"/>
-                      <a:ext cx="5610225" cy="2114550"/>
-                    </a:xfrm>
-                    <a:prstGeom prst="rect">
-                      <a:avLst/>
-                    </a:prstGeom>
-                    <a:noFill/>
-                    <a:ln>
-                      <a:noFill/>
-                    </a:ln>
-                  </pic:spPr>
-                </pic:pic>
-              </a:graphicData>
-            </a:graphic>
-          </wp:inline>
-        </w:drawing>
-      </w:r>
-    </w:p>
-    <w:p>
-      <w:pPr>
-        <w:jc w:val="both"/>
-        <w:rPr>
-          <w:b/>
-          <w:bCs/>
-          <w:lang w:val="es-MX"/>
-        </w:rPr>
-      </w:pPr>
-    </w:p>
-    <w:p>
-      <w:pPr>
-        <w:jc w:val="both"/>
-        <w:rPr>
-          <w:b/>
-          <w:bCs/>
-          <w:lang w:val="es-MX"/>
-        </w:rPr>
-      </w:pPr>
-    </w:p>
-    <w:p>
-      <w:pPr>
-        <w:jc w:val="both"/>
-        <w:rPr>
-          <w:b/>
-          <w:bCs/>
-          <w:lang w:val="es-MX"/>
-        </w:rPr>
-      </w:pPr>
-    </w:p>
-    <w:p>
-      <w:pPr>
-        <w:jc w:val="both"/>
-        <w:rPr>
-          <w:lang w:val="es-MX"/>
-        </w:rPr>
-      </w:pPr>
-      <w:r>
-        <w:rPr>
-          <w:lang w:val="es-MX"/>
-        </w:rPr>
-        <w:lastRenderedPageBreak/>
-        <w:t xml:space="preserve">Modificaciones al programa </w:t>
-      </w:r>
-      <w:r>
-        <w:rPr>
-          <w:lang w:val="es-MX"/>
-        </w:rPr>
-        <w:t>gen_registros_cel_clave_ver3.cpp</w:t>
-      </w:r>
-      <w:r>
-        <w:rPr>
-          <w:lang w:val="es-MX"/>
-        </w:rPr>
-        <w:t>:</w:t>
-      </w:r>
-    </w:p>
-    <w:p>
-      <w:pPr>
-        <w:jc w:val="both"/>
-        <w:rPr>
-          <w:lang w:val="es-MX"/>
-        </w:rPr>
-      </w:pPr>
-      <w:r>
-        <w:rPr>
-          <w:noProof/>
-        </w:rPr>
-        <w:drawing>
-          <wp:inline distT="0" distB="0" distL="0" distR="0" wp14:anchorId="776222FA" wp14:editId="238A5B8F">
-            <wp:extent cx="5457825" cy="784262"/>
-            <wp:effectExtent l="0" t="0" r="0" b="0"/>
-            <wp:docPr id="1" name="Imagen 1"/>
-            <wp:cNvGraphicFramePr>
-              <a:graphicFrameLocks xmlns:a="http://schemas.openxmlformats.org/drawingml/2006/main" noChangeAspect="1"/>
-            </wp:cNvGraphicFramePr>
-            <a:graphic xmlns:a="http://schemas.openxmlformats.org/drawingml/2006/main">
-              <a:graphicData uri="http://schemas.openxmlformats.org/drawingml/2006/picture">
-                <pic:pic xmlns:pic="http://schemas.openxmlformats.org/drawingml/2006/picture">
-                  <pic:nvPicPr>
-                    <pic:cNvPr id="1" name=""/>
-                    <pic:cNvPicPr/>
-                  </pic:nvPicPr>
-                  <pic:blipFill rotWithShape="1">
-                    <a:blip r:embed="rId10"/>
-                    <a:srcRect l="7128" t="54035" r="34996" b="31174"/>
+                    <a:srcRect l="6110" t="12673" r="2241" b="3138"/>
                     <a:stretch/>
                   </pic:blipFill>
                   <pic:spPr bwMode="auto">
                     <a:xfrm>
                       <a:off x="0" y="0"/>
-                      <a:ext cx="5510905" cy="791889"/>
-                    </a:xfrm>
-                    <a:prstGeom prst="rect">
-                      <a:avLst/>
-                    </a:prstGeom>
-                    <a:ln>
-                      <a:noFill/>
-                    </a:ln>
-                    <a:extLst>
-                      <a:ext uri="{53640926-AAD7-44D8-BBD7-CCE9431645EC}">
-                        <a14:shadowObscured xmlns:a14="http://schemas.microsoft.com/office/drawing/2010/main"/>
-                      </a:ext>
-                    </a:extLst>
-                  </pic:spPr>
-                </pic:pic>
-              </a:graphicData>
-            </a:graphic>
-          </wp:inline>
-        </w:drawing>
-      </w:r>
-      <w:r>
-        <w:rPr>
-          <w:lang w:val="es-MX"/>
-        </w:rPr>
-        <w:t xml:space="preserve"> </w:t>
-      </w:r>
-    </w:p>
-    <w:p>
-      <w:pPr>
-        <w:jc w:val="both"/>
-        <w:rPr>
-          <w:lang w:val="es-MX"/>
-        </w:rPr>
-      </w:pPr>
-      <w:r>
-        <w:rPr>
-          <w:noProof/>
-        </w:rPr>
-        <w:drawing>
-          <wp:inline distT="0" distB="0" distL="0" distR="0" wp14:anchorId="09F2F0DB" wp14:editId="79A32FA7">
-            <wp:extent cx="5520647" cy="990600"/>
-            <wp:effectExtent l="0" t="0" r="4445" b="0"/>
-            <wp:docPr id="3" name="Imagen 3"/>
-            <wp:cNvGraphicFramePr>
-              <a:graphicFrameLocks xmlns:a="http://schemas.openxmlformats.org/drawingml/2006/main" noChangeAspect="1"/>
-            </wp:cNvGraphicFramePr>
-            <a:graphic xmlns:a="http://schemas.openxmlformats.org/drawingml/2006/main">
-              <a:graphicData uri="http://schemas.openxmlformats.org/drawingml/2006/picture">
-                <pic:pic xmlns:pic="http://schemas.openxmlformats.org/drawingml/2006/picture">
-                  <pic:nvPicPr>
-                    <pic:cNvPr id="1" name=""/>
-                    <pic:cNvPicPr/>
-                  </pic:nvPicPr>
-                  <pic:blipFill rotWithShape="1">
-                    <a:blip r:embed="rId11"/>
-                    <a:srcRect l="7129" t="45281" r="8689" b="27852"/>
-                    <a:stretch/>
-                  </pic:blipFill>
-                  <pic:spPr bwMode="auto">
-                    <a:xfrm>
-                      <a:off x="0" y="0"/>
-                      <a:ext cx="5524284" cy="991253"/>
+                      <a:ext cx="4229955" cy="2913969"/>
                     </a:xfrm>
                     <a:prstGeom prst="rect">
                       <a:avLst/>
@@ -1466,38 +951,46 @@
           <w:lang w:val="es-MX"/>
         </w:rPr>
       </w:pPr>
-    </w:p>
-    <w:p>
-      <w:pPr>
-        <w:jc w:val="both"/>
-        <w:rPr>
-          <w:lang w:val="es-MX"/>
-        </w:rPr>
-      </w:pPr>
       <w:r>
         <w:rPr>
           <w:lang w:val="es-MX"/>
         </w:rPr>
-        <w:t>Tiempos en los que demora la computadora más rápida del equipo.</w:t>
+        <w:t>El cliente envía los n registro al servidor</w:t>
+      </w:r>
+      <w:r>
+        <w:rPr>
+          <w:lang w:val="es-MX"/>
+        </w:rPr>
+        <w:t>, espera recibir un acuse 1 de respuesta</w:t>
+      </w:r>
+      <w:r>
+        <w:rPr>
+          <w:lang w:val="es-MX"/>
+        </w:rPr>
+        <w:t>:</w:t>
       </w:r>
     </w:p>
     <w:p>
       <w:pPr>
-        <w:jc w:val="both"/>
-        <w:rPr>
+        <w:jc w:val="center"/>
+        <w:rPr>
+          <w:b/>
+          <w:bCs/>
           <w:lang w:val="es-MX"/>
         </w:rPr>
       </w:pPr>
       <w:r>
         <w:rPr>
+          <w:b/>
+          <w:bCs/>
           <w:noProof/>
           <w:lang w:val="es-MX"/>
         </w:rPr>
         <w:drawing>
-          <wp:inline distT="0" distB="0" distL="0" distR="0" wp14:anchorId="32C3A654" wp14:editId="2A804664">
-            <wp:extent cx="5600700" cy="2724150"/>
+          <wp:inline distT="0" distB="0" distL="0" distR="0" wp14:anchorId="63F58523" wp14:editId="77DC3502">
+            <wp:extent cx="6002442" cy="2486025"/>
             <wp:effectExtent l="0" t="0" r="0" b="0"/>
-            <wp:docPr id="6" name="Imagen 6"/>
+            <wp:docPr id="2" name="Imagen 2" descr="Captura de pantalla de un celular con texto&#10;&#10;Descripción generada automáticamente"/>
             <wp:cNvGraphicFramePr>
               <a:graphicFrameLocks xmlns:a="http://schemas.openxmlformats.org/drawingml/2006/main" noChangeAspect="1"/>
             </wp:cNvGraphicFramePr>
@@ -1505,526 +998,24 @@
               <a:graphicData uri="http://schemas.openxmlformats.org/drawingml/2006/picture">
                 <pic:pic xmlns:pic="http://schemas.openxmlformats.org/drawingml/2006/picture">
                   <pic:nvPicPr>
-                    <pic:cNvPr id="0" name="Picture 2"/>
-                    <pic:cNvPicPr>
-                      <a:picLocks noChangeAspect="1" noChangeArrowheads="1"/>
-                    </pic:cNvPicPr>
+                    <pic:cNvPr id="2" name="cliente.png"/>
+                    <pic:cNvPicPr/>
                   </pic:nvPicPr>
-                  <pic:blipFill>
-                    <a:blip r:embed="rId12">
+                  <pic:blipFill rotWithShape="1">
+                    <a:blip r:embed="rId10">
                       <a:extLst>
                         <a:ext uri="{28A0092B-C50C-407E-A947-70E740481C1C}">
                           <a14:useLocalDpi xmlns:a14="http://schemas.microsoft.com/office/drawing/2010/main" val="0"/>
                         </a:ext>
                       </a:extLst>
                     </a:blip>
-                    <a:srcRect/>
-                    <a:stretch>
-                      <a:fillRect/>
-                    </a:stretch>
-                  </pic:blipFill>
-                  <pic:spPr bwMode="auto">
-                    <a:xfrm>
-                      <a:off x="0" y="0"/>
-                      <a:ext cx="5600700" cy="2724150"/>
-                    </a:xfrm>
-                    <a:prstGeom prst="rect">
-                      <a:avLst/>
-                    </a:prstGeom>
-                    <a:noFill/>
-                    <a:ln>
-                      <a:noFill/>
-                    </a:ln>
-                  </pic:spPr>
-                </pic:pic>
-              </a:graphicData>
-            </a:graphic>
-          </wp:inline>
-        </w:drawing>
-      </w:r>
-    </w:p>
-    <w:tbl>
-      <w:tblPr>
-        <w:tblStyle w:val="Tablaconcuadrcula4-nfasis4"/>
-        <w:tblW w:w="0" w:type="auto"/>
-        <w:tblLook w:val="04A0" w:firstRow="1" w:lastRow="0" w:firstColumn="1" w:lastColumn="0" w:noHBand="0" w:noVBand="1"/>
-      </w:tblPr>
-      <w:tblGrid>
-        <w:gridCol w:w="4414"/>
-        <w:gridCol w:w="4414"/>
-      </w:tblGrid>
-      <w:tr>
-        <w:trPr>
-          <w:cnfStyle w:val="100000000000" w:firstRow="1" w:lastRow="0" w:firstColumn="0" w:lastColumn="0" w:oddVBand="0" w:evenVBand="0" w:oddHBand="0" w:evenHBand="0" w:firstRowFirstColumn="0" w:firstRowLastColumn="0" w:lastRowFirstColumn="0" w:lastRowLastColumn="0"/>
-        </w:trPr>
-        <w:tc>
-          <w:tcPr>
-            <w:cnfStyle w:val="001000000000" w:firstRow="0" w:lastRow="0" w:firstColumn="1" w:lastColumn="0" w:oddVBand="0" w:evenVBand="0" w:oddHBand="0" w:evenHBand="0" w:firstRowFirstColumn="0" w:firstRowLastColumn="0" w:lastRowFirstColumn="0" w:lastRowLastColumn="0"/>
-            <w:tcW w:w="4414" w:type="dxa"/>
-          </w:tcPr>
-          <w:p>
-            <w:pPr>
-              <w:jc w:val="center"/>
-              <w:rPr>
-                <w:lang w:val="es-MX"/>
-              </w:rPr>
-            </w:pPr>
-            <w:r>
-              <w:rPr>
-                <w:lang w:val="es-MX"/>
-              </w:rPr>
-              <w:t>#Número de registros</w:t>
-            </w:r>
-          </w:p>
-        </w:tc>
-        <w:tc>
-          <w:tcPr>
-            <w:tcW w:w="4414" w:type="dxa"/>
-          </w:tcPr>
-          <w:p>
-            <w:pPr>
-              <w:jc w:val="center"/>
-              <w:cnfStyle w:val="100000000000" w:firstRow="1" w:lastRow="0" w:firstColumn="0" w:lastColumn="0" w:oddVBand="0" w:evenVBand="0" w:oddHBand="0" w:evenHBand="0" w:firstRowFirstColumn="0" w:firstRowLastColumn="0" w:lastRowFirstColumn="0" w:lastRowLastColumn="0"/>
-              <w:rPr>
-                <w:lang w:val="es-MX"/>
-              </w:rPr>
-            </w:pPr>
-            <w:r>
-              <w:rPr>
-                <w:lang w:val="es-MX"/>
-              </w:rPr>
-              <w:t>Tiempo de demora</w:t>
-            </w:r>
-          </w:p>
-        </w:tc>
-      </w:tr>
-      <w:tr>
-        <w:trPr>
-          <w:cnfStyle w:val="000000100000" w:firstRow="0" w:lastRow="0" w:firstColumn="0" w:lastColumn="0" w:oddVBand="0" w:evenVBand="0" w:oddHBand="1" w:evenHBand="0" w:firstRowFirstColumn="0" w:firstRowLastColumn="0" w:lastRowFirstColumn="0" w:lastRowLastColumn="0"/>
-        </w:trPr>
-        <w:tc>
-          <w:tcPr>
-            <w:cnfStyle w:val="001000000000" w:firstRow="0" w:lastRow="0" w:firstColumn="1" w:lastColumn="0" w:oddVBand="0" w:evenVBand="0" w:oddHBand="0" w:evenHBand="0" w:firstRowFirstColumn="0" w:firstRowLastColumn="0" w:lastRowFirstColumn="0" w:lastRowLastColumn="0"/>
-            <w:tcW w:w="4414" w:type="dxa"/>
-          </w:tcPr>
-          <w:p>
-            <w:pPr>
-              <w:jc w:val="center"/>
-              <w:rPr>
-                <w:lang w:val="es-MX"/>
-              </w:rPr>
-            </w:pPr>
-            <w:r>
-              <w:rPr>
-                <w:lang w:val="es-MX"/>
-              </w:rPr>
-              <w:t>7,000</w:t>
-            </w:r>
-          </w:p>
-        </w:tc>
-        <w:tc>
-          <w:tcPr>
-            <w:tcW w:w="4414" w:type="dxa"/>
-          </w:tcPr>
-          <w:p>
-            <w:pPr>
-              <w:jc w:val="center"/>
-              <w:cnfStyle w:val="000000100000" w:firstRow="0" w:lastRow="0" w:firstColumn="0" w:lastColumn="0" w:oddVBand="0" w:evenVBand="0" w:oddHBand="1" w:evenHBand="0" w:firstRowFirstColumn="0" w:firstRowLastColumn="0" w:lastRowFirstColumn="0" w:lastRowLastColumn="0"/>
-              <w:rPr>
-                <w:lang w:val="es-MX"/>
-              </w:rPr>
-            </w:pPr>
-            <w:r>
-              <w:rPr>
-                <w:lang w:val="es-MX"/>
-              </w:rPr>
-              <w:t>0.040s</w:t>
-            </w:r>
-          </w:p>
-        </w:tc>
-      </w:tr>
-      <w:tr>
-        <w:tc>
-          <w:tcPr>
-            <w:cnfStyle w:val="001000000000" w:firstRow="0" w:lastRow="0" w:firstColumn="1" w:lastColumn="0" w:oddVBand="0" w:evenVBand="0" w:oddHBand="0" w:evenHBand="0" w:firstRowFirstColumn="0" w:firstRowLastColumn="0" w:lastRowFirstColumn="0" w:lastRowLastColumn="0"/>
-            <w:tcW w:w="4414" w:type="dxa"/>
-          </w:tcPr>
-          <w:p>
-            <w:pPr>
-              <w:jc w:val="center"/>
-              <w:rPr>
-                <w:lang w:val="es-MX"/>
-              </w:rPr>
-            </w:pPr>
-            <w:r>
-              <w:rPr>
-                <w:lang w:val="es-MX"/>
-              </w:rPr>
-              <w:t>70,000</w:t>
-            </w:r>
-          </w:p>
-        </w:tc>
-        <w:tc>
-          <w:tcPr>
-            <w:tcW w:w="4414" w:type="dxa"/>
-          </w:tcPr>
-          <w:p>
-            <w:pPr>
-              <w:jc w:val="center"/>
-              <w:cnfStyle w:val="000000000000" w:firstRow="0" w:lastRow="0" w:firstColumn="0" w:lastColumn="0" w:oddVBand="0" w:evenVBand="0" w:oddHBand="0" w:evenHBand="0" w:firstRowFirstColumn="0" w:firstRowLastColumn="0" w:lastRowFirstColumn="0" w:lastRowLastColumn="0"/>
-              <w:rPr>
-                <w:lang w:val="es-MX"/>
-              </w:rPr>
-            </w:pPr>
-            <w:r>
-              <w:rPr>
-                <w:lang w:val="es-MX"/>
-              </w:rPr>
-              <w:t>0.326s</w:t>
-            </w:r>
-          </w:p>
-        </w:tc>
-      </w:tr>
-      <w:tr>
-        <w:trPr>
-          <w:cnfStyle w:val="000000100000" w:firstRow="0" w:lastRow="0" w:firstColumn="0" w:lastColumn="0" w:oddVBand="0" w:evenVBand="0" w:oddHBand="1" w:evenHBand="0" w:firstRowFirstColumn="0" w:firstRowLastColumn="0" w:lastRowFirstColumn="0" w:lastRowLastColumn="0"/>
-        </w:trPr>
-        <w:tc>
-          <w:tcPr>
-            <w:cnfStyle w:val="001000000000" w:firstRow="0" w:lastRow="0" w:firstColumn="1" w:lastColumn="0" w:oddVBand="0" w:evenVBand="0" w:oddHBand="0" w:evenHBand="0" w:firstRowFirstColumn="0" w:firstRowLastColumn="0" w:lastRowFirstColumn="0" w:lastRowLastColumn="0"/>
-            <w:tcW w:w="4414" w:type="dxa"/>
-          </w:tcPr>
-          <w:p>
-            <w:pPr>
-              <w:jc w:val="center"/>
-              <w:rPr>
-                <w:lang w:val="es-MX"/>
-              </w:rPr>
-            </w:pPr>
-            <w:r>
-              <w:rPr>
-                <w:lang w:val="es-MX"/>
-              </w:rPr>
-              <w:t>700,000</w:t>
-            </w:r>
-          </w:p>
-        </w:tc>
-        <w:tc>
-          <w:tcPr>
-            <w:tcW w:w="4414" w:type="dxa"/>
-          </w:tcPr>
-          <w:p>
-            <w:pPr>
-              <w:jc w:val="center"/>
-              <w:cnfStyle w:val="000000100000" w:firstRow="0" w:lastRow="0" w:firstColumn="0" w:lastColumn="0" w:oddVBand="0" w:evenVBand="0" w:oddHBand="1" w:evenHBand="0" w:firstRowFirstColumn="0" w:firstRowLastColumn="0" w:lastRowFirstColumn="0" w:lastRowLastColumn="0"/>
-              <w:rPr>
-                <w:lang w:val="es-MX"/>
-              </w:rPr>
-            </w:pPr>
-            <w:r>
-              <w:rPr>
-                <w:lang w:val="es-MX"/>
-              </w:rPr>
-              <w:t>3.212s</w:t>
-            </w:r>
-          </w:p>
-        </w:tc>
-      </w:tr>
-      <w:tr>
-        <w:tc>
-          <w:tcPr>
-            <w:cnfStyle w:val="001000000000" w:firstRow="0" w:lastRow="0" w:firstColumn="1" w:lastColumn="0" w:oddVBand="0" w:evenVBand="0" w:oddHBand="0" w:evenHBand="0" w:firstRowFirstColumn="0" w:firstRowLastColumn="0" w:lastRowFirstColumn="0" w:lastRowLastColumn="0"/>
-            <w:tcW w:w="4414" w:type="dxa"/>
-          </w:tcPr>
-          <w:p>
-            <w:pPr>
-              <w:jc w:val="center"/>
-              <w:rPr>
-                <w:lang w:val="es-MX"/>
-              </w:rPr>
-            </w:pPr>
-            <w:r>
-              <w:rPr>
-                <w:lang w:val="es-MX"/>
-              </w:rPr>
-              <w:t>7,000,000</w:t>
-            </w:r>
-          </w:p>
-        </w:tc>
-        <w:tc>
-          <w:tcPr>
-            <w:tcW w:w="4414" w:type="dxa"/>
-          </w:tcPr>
-          <w:p>
-            <w:pPr>
-              <w:jc w:val="center"/>
-              <w:cnfStyle w:val="000000000000" w:firstRow="0" w:lastRow="0" w:firstColumn="0" w:lastColumn="0" w:oddVBand="0" w:evenVBand="0" w:oddHBand="0" w:evenHBand="0" w:firstRowFirstColumn="0" w:firstRowLastColumn="0" w:lastRowFirstColumn="0" w:lastRowLastColumn="0"/>
-              <w:rPr>
-                <w:lang w:val="es-MX"/>
-              </w:rPr>
-            </w:pPr>
-            <w:r>
-              <w:rPr>
-                <w:lang w:val="es-MX"/>
-              </w:rPr>
-              <w:t>32.438s</w:t>
-            </w:r>
-          </w:p>
-        </w:tc>
-      </w:tr>
-      <w:tr>
-        <w:trPr>
-          <w:cnfStyle w:val="000000100000" w:firstRow="0" w:lastRow="0" w:firstColumn="0" w:lastColumn="0" w:oddVBand="0" w:evenVBand="0" w:oddHBand="1" w:evenHBand="0" w:firstRowFirstColumn="0" w:firstRowLastColumn="0" w:lastRowFirstColumn="0" w:lastRowLastColumn="0"/>
-        </w:trPr>
-        <w:tc>
-          <w:tcPr>
-            <w:cnfStyle w:val="001000000000" w:firstRow="0" w:lastRow="0" w:firstColumn="1" w:lastColumn="0" w:oddVBand="0" w:evenVBand="0" w:oddHBand="0" w:evenHBand="0" w:firstRowFirstColumn="0" w:firstRowLastColumn="0" w:lastRowFirstColumn="0" w:lastRowLastColumn="0"/>
-            <w:tcW w:w="4414" w:type="dxa"/>
-          </w:tcPr>
-          <w:p>
-            <w:pPr>
-              <w:jc w:val="center"/>
-              <w:rPr>
-                <w:lang w:val="es-MX"/>
-              </w:rPr>
-            </w:pPr>
-            <w:r>
-              <w:rPr>
-                <w:lang w:val="es-MX"/>
-              </w:rPr>
-              <w:t>70,000,000</w:t>
-            </w:r>
-          </w:p>
-        </w:tc>
-        <w:tc>
-          <w:tcPr>
-            <w:tcW w:w="4414" w:type="dxa"/>
-          </w:tcPr>
-          <w:p>
-            <w:pPr>
-              <w:jc w:val="center"/>
-              <w:cnfStyle w:val="000000100000" w:firstRow="0" w:lastRow="0" w:firstColumn="0" w:lastColumn="0" w:oddVBand="0" w:evenVBand="0" w:oddHBand="1" w:evenHBand="0" w:firstRowFirstColumn="0" w:firstRowLastColumn="0" w:lastRowFirstColumn="0" w:lastRowLastColumn="0"/>
-              <w:rPr>
-                <w:lang w:val="es-MX"/>
-              </w:rPr>
-            </w:pPr>
-            <w:r>
-              <w:rPr>
-                <w:lang w:val="es-MX"/>
-              </w:rPr>
-              <w:t>4m51.583s</w:t>
-            </w:r>
-          </w:p>
-        </w:tc>
-      </w:tr>
-    </w:tbl>
-    <w:p>
-      <w:pPr>
-        <w:jc w:val="both"/>
-        <w:rPr>
-          <w:lang w:val="es-MX"/>
-        </w:rPr>
-      </w:pPr>
-    </w:p>
-    <w:p>
-      <w:pPr>
-        <w:jc w:val="both"/>
-        <w:rPr>
-          <w:lang w:val="es-MX"/>
-        </w:rPr>
-      </w:pPr>
-    </w:p>
-    <w:p>
-      <w:pPr>
-        <w:jc w:val="both"/>
-        <w:rPr>
-          <w:lang w:val="es-MX"/>
-        </w:rPr>
-      </w:pPr>
-    </w:p>
-    <w:p>
-      <w:pPr>
-        <w:jc w:val="both"/>
-        <w:rPr>
-          <w:lang w:val="es-MX"/>
-        </w:rPr>
-      </w:pPr>
-    </w:p>
-    <w:p>
-      <w:pPr>
-        <w:jc w:val="both"/>
-        <w:rPr>
-          <w:lang w:val="es-MX"/>
-        </w:rPr>
-      </w:pPr>
-    </w:p>
-    <w:p>
-      <w:pPr>
-        <w:jc w:val="both"/>
-        <w:rPr>
-          <w:lang w:val="es-MX"/>
-        </w:rPr>
-      </w:pPr>
-      <w:r>
-        <w:rPr>
-          <w:b/>
-          <w:bCs/>
-          <w:lang w:val="es-MX"/>
-        </w:rPr>
-        <w:lastRenderedPageBreak/>
-        <w:t>Ejercicio 3</w:t>
-      </w:r>
-      <w:r>
-        <w:rPr>
-          <w:lang w:val="es-MX"/>
-        </w:rPr>
-        <w:t xml:space="preserve"> </w:t>
-      </w:r>
-    </w:p>
-    <w:p>
-      <w:pPr>
-        <w:jc w:val="both"/>
-        <w:rPr>
-          <w:b/>
-          <w:bCs/>
-          <w:lang w:val="es-MX"/>
-        </w:rPr>
-      </w:pPr>
-      <w:r>
-        <w:rPr>
-          <w:b/>
-          <w:bCs/>
-          <w:lang w:val="es-MX"/>
-        </w:rPr>
-        <w:t xml:space="preserve">Reutilice las clases </w:t>
-      </w:r>
-      <w:proofErr w:type="spellStart"/>
-      <w:r>
-        <w:rPr>
-          <w:b/>
-          <w:bCs/>
-          <w:lang w:val="es-MX"/>
-        </w:rPr>
-        <w:t>PaqueteDatagrama</w:t>
-      </w:r>
-      <w:proofErr w:type="spellEnd"/>
-      <w:r>
-        <w:rPr>
-          <w:b/>
-          <w:bCs/>
-          <w:lang w:val="es-MX"/>
-        </w:rPr>
-        <w:t xml:space="preserve"> y </w:t>
-      </w:r>
-      <w:proofErr w:type="spellStart"/>
-      <w:r>
-        <w:rPr>
-          <w:b/>
-          <w:bCs/>
-          <w:lang w:val="es-MX"/>
-        </w:rPr>
-        <w:t>SocketData</w:t>
-      </w:r>
-      <w:r>
-        <w:rPr>
-          <w:b/>
-          <w:bCs/>
-          <w:lang w:val="es-MX"/>
-        </w:rPr>
-        <w:t>g</w:t>
-      </w:r>
-      <w:r>
-        <w:rPr>
-          <w:b/>
-          <w:bCs/>
-          <w:lang w:val="es-MX"/>
-        </w:rPr>
-        <w:t>rama</w:t>
-      </w:r>
-      <w:proofErr w:type="spellEnd"/>
-      <w:r>
-        <w:rPr>
-          <w:b/>
-          <w:bCs/>
-          <w:lang w:val="es-MX"/>
-        </w:rPr>
-        <w:t xml:space="preserve"> para programar un cliente que lee un archivo que contiene un único registro, y lo manda en un mensaje UDP hacia el servidor de base de datos. El servidor de base de datos, después de recibir el registro lo almacena en un archivo cuyo nombre recibe como parámetro en la línea de comandos.</w:t>
-      </w:r>
-    </w:p>
-    <w:p>
-      <w:pPr>
-        <w:jc w:val="both"/>
-        <w:rPr>
-          <w:lang w:val="es-MX"/>
-        </w:rPr>
-      </w:pPr>
-      <w:r>
-        <w:rPr>
-          <w:lang w:val="es-MX"/>
-        </w:rPr>
-        <w:t xml:space="preserve">Cliente </w:t>
-      </w:r>
-      <w:r>
-        <w:rPr>
-          <w:lang w:val="es-MX"/>
-        </w:rPr>
-        <w:t>envía</w:t>
-      </w:r>
-      <w:r>
-        <w:rPr>
-          <w:lang w:val="es-MX"/>
-        </w:rPr>
-        <w:t xml:space="preserve"> los datos en mensaje UDP hacia servidor.</w:t>
-      </w:r>
-      <w:bookmarkStart w:id="0" w:name="_GoBack"/>
-      <w:bookmarkEnd w:id="0"/>
-    </w:p>
-    <w:p>
-      <w:pPr>
-        <w:jc w:val="both"/>
-        <w:rPr>
-          <w:b/>
-          <w:bCs/>
-          <w:lang w:val="es-MX"/>
-        </w:rPr>
-      </w:pPr>
-      <w:r>
-        <w:rPr>
-          <w:b/>
-          <w:bCs/>
-          <w:noProof/>
-          <w:lang w:val="es-MX"/>
-        </w:rPr>
-        <w:drawing>
-          <wp:inline distT="0" distB="0" distL="0" distR="0" wp14:anchorId="0FB3502A" wp14:editId="53D42745">
-            <wp:extent cx="5153025" cy="1123950"/>
-            <wp:effectExtent l="0" t="0" r="9525" b="0"/>
-            <wp:docPr id="7" name="Imagen 7" descr="Captura de pantalla de un celular&#10;&#10;Descripción generada automáticamente"/>
-            <wp:cNvGraphicFramePr>
-              <a:graphicFrameLocks xmlns:a="http://schemas.openxmlformats.org/drawingml/2006/main" noChangeAspect="1"/>
-            </wp:cNvGraphicFramePr>
-            <a:graphic xmlns:a="http://schemas.openxmlformats.org/drawingml/2006/main">
-              <a:graphicData uri="http://schemas.openxmlformats.org/drawingml/2006/picture">
-                <pic:pic xmlns:pic="http://schemas.openxmlformats.org/drawingml/2006/picture">
-                  <pic:nvPicPr>
-                    <pic:cNvPr id="7" name="cliente.png"/>
-                    <pic:cNvPicPr/>
-                  </pic:nvPicPr>
-                  <pic:blipFill rotWithShape="1">
-                    <a:blip r:embed="rId13">
-                      <a:extLst>
-                        <a:ext uri="{28A0092B-C50C-407E-A947-70E740481C1C}">
-                          <a14:useLocalDpi xmlns:a14="http://schemas.microsoft.com/office/drawing/2010/main" val="0"/>
-                        </a:ext>
-                      </a:extLst>
-                    </a:blip>
-                    <a:srcRect l="5771" t="15162" r="2410" b="58133"/>
+                    <a:srcRect l="6490" t="6091" r="5276" b="45181"/>
                     <a:stretch/>
                   </pic:blipFill>
                   <pic:spPr bwMode="auto">
                     <a:xfrm>
                       <a:off x="0" y="0"/>
-                      <a:ext cx="5153025" cy="1123950"/>
+                      <a:ext cx="6050928" cy="2506107"/>
                     </a:xfrm>
                     <a:prstGeom prst="rect">
                       <a:avLst/>
@@ -2049,14 +1040,39 @@
       <w:pPr>
         <w:jc w:val="both"/>
         <w:rPr>
+          <w:b/>
+          <w:bCs/>
+          <w:lang w:val="es-MX"/>
+        </w:rPr>
+      </w:pPr>
+    </w:p>
+    <w:p>
+      <w:pPr>
+        <w:jc w:val="both"/>
+        <w:rPr>
+          <w:b/>
+          <w:bCs/>
+          <w:lang w:val="es-MX"/>
+        </w:rPr>
+      </w:pPr>
+    </w:p>
+    <w:p>
+      <w:pPr>
+        <w:jc w:val="both"/>
+        <w:rPr>
+          <w:b/>
+          <w:bCs/>
           <w:lang w:val="es-MX"/>
         </w:rPr>
       </w:pPr>
       <w:r>
         <w:rPr>
-          <w:lang w:val="es-MX"/>
-        </w:rPr>
-        <w:t>Servidor que recibe los datos y lo almacena en un archivo llamado registro pasado por consola</w:t>
+          <w:b/>
+          <w:bCs/>
+          <w:lang w:val="es-MX"/>
+        </w:rPr>
+        <w:lastRenderedPageBreak/>
+        <w:t>Ejercicio 2</w:t>
       </w:r>
     </w:p>
     <w:p>
@@ -2072,14 +1088,64 @@
         <w:rPr>
           <w:b/>
           <w:bCs/>
+          <w:lang w:val="es-MX"/>
+        </w:rPr>
+        <w:t xml:space="preserve">Para cada registro recibido, el servidor deberá irlos guardando en un archivo, el cual será nuestra base de datos. Realice pruebas para determinar el número máximo de solicitudes que se pueden atender por segundo por las computadoras en su equipo y anótelo en la bitácora. También valide que, al finalizar la prueba, los archivos en el cliente y en el servidor son idénticos mediante el comando </w:t>
+      </w:r>
+      <w:proofErr w:type="spellStart"/>
+      <w:r>
+        <w:rPr>
+          <w:b/>
+          <w:bCs/>
+          <w:lang w:val="es-MX"/>
+        </w:rPr>
+        <w:t>cmp</w:t>
+      </w:r>
+      <w:proofErr w:type="spellEnd"/>
+      <w:r>
+        <w:rPr>
+          <w:b/>
+          <w:bCs/>
+          <w:lang w:val="es-MX"/>
+        </w:rPr>
+        <w:t>, aún si se perdieron paquetes.</w:t>
+      </w:r>
+    </w:p>
+    <w:p>
+      <w:pPr>
+        <w:jc w:val="both"/>
+        <w:rPr>
+          <w:lang w:val="es-MX"/>
+        </w:rPr>
+      </w:pPr>
+      <w:r>
+        <w:rPr>
+          <w:lang w:val="es-MX"/>
+        </w:rPr>
+        <w:t>Servidor el cual recibe como parámetro el nombre del archivo al cual va a guardar los n registros.</w:t>
+      </w:r>
+    </w:p>
+    <w:p>
+      <w:pPr>
+        <w:jc w:val="center"/>
+        <w:rPr>
+          <w:b/>
+          <w:bCs/>
+          <w:lang w:val="es-MX"/>
+        </w:rPr>
+      </w:pPr>
+      <w:r>
+        <w:rPr>
+          <w:b/>
+          <w:bCs/>
           <w:noProof/>
           <w:lang w:val="es-MX"/>
         </w:rPr>
         <w:drawing>
-          <wp:inline distT="0" distB="0" distL="0" distR="0" wp14:anchorId="52063A23" wp14:editId="53F128E8">
-            <wp:extent cx="5181600" cy="1905000"/>
+          <wp:inline distT="0" distB="0" distL="0" distR="0" wp14:anchorId="749EC51F" wp14:editId="5D04834B">
+            <wp:extent cx="5067300" cy="3467100"/>
             <wp:effectExtent l="0" t="0" r="0" b="0"/>
-            <wp:docPr id="9" name="Imagen 9" descr="Captura de pantalla de un celular&#10;&#10;Descripción generada automáticamente"/>
+            <wp:docPr id="8" name="Imagen 8" descr="Captura de pantalla de un celular&#10;&#10;Descripción generada automáticamente"/>
             <wp:cNvGraphicFramePr>
               <a:graphicFrameLocks xmlns:a="http://schemas.openxmlformats.org/drawingml/2006/main" noChangeAspect="1"/>
             </wp:cNvGraphicFramePr>
@@ -2087,24 +1153,24 @@
               <a:graphicData uri="http://schemas.openxmlformats.org/drawingml/2006/picture">
                 <pic:pic xmlns:pic="http://schemas.openxmlformats.org/drawingml/2006/picture">
                   <pic:nvPicPr>
-                    <pic:cNvPr id="9" name="servidor.png"/>
+                    <pic:cNvPr id="8" name="servidor.png"/>
                     <pic:cNvPicPr/>
                   </pic:nvPicPr>
                   <pic:blipFill rotWithShape="1">
-                    <a:blip r:embed="rId14">
+                    <a:blip r:embed="rId11">
                       <a:extLst>
                         <a:ext uri="{28A0092B-C50C-407E-A947-70E740481C1C}">
                           <a14:useLocalDpi xmlns:a14="http://schemas.microsoft.com/office/drawing/2010/main" val="0"/>
                         </a:ext>
                       </a:extLst>
                     </a:blip>
-                    <a:srcRect l="6450" t="23537" r="1222" b="31201"/>
+                    <a:srcRect l="6279" t="13126" r="3428" b="4496"/>
                     <a:stretch/>
                   </pic:blipFill>
                   <pic:spPr bwMode="auto">
                     <a:xfrm>
                       <a:off x="0" y="0"/>
-                      <a:ext cx="5181600" cy="1905000"/>
+                      <a:ext cx="5067300" cy="3467100"/>
                     </a:xfrm>
                     <a:prstGeom prst="rect">
                       <a:avLst/>
@@ -2127,25 +1193,31 @@
     </w:p>
     <w:p>
       <w:pPr>
-        <w:jc w:val="both"/>
-        <w:rPr>
-          <w:b/>
-          <w:bCs/>
+        <w:rPr>
           <w:lang w:val="es-MX"/>
         </w:rPr>
       </w:pPr>
       <w:r>
         <w:rPr>
-          <w:b/>
-          <w:bCs/>
-          <w:lang w:val="es-MX"/>
-        </w:rPr>
-        <w:t>Mostramos el contenido del archivo</w:t>
+          <w:lang w:val="es-MX"/>
+        </w:rPr>
+        <w:t>Cliente que recibe respuesta y envía como parámetro los n registros.</w:t>
       </w:r>
     </w:p>
     <w:p>
       <w:pPr>
-        <w:jc w:val="both"/>
+        <w:jc w:val="center"/>
+        <w:rPr>
+          <w:b/>
+          <w:bCs/>
+          <w:noProof/>
+          <w:lang w:val="es-MX"/>
+        </w:rPr>
+      </w:pPr>
+    </w:p>
+    <w:p>
+      <w:pPr>
+        <w:jc w:val="center"/>
         <w:rPr>
           <w:b/>
           <w:bCs/>
@@ -2160,10 +1232,10 @@
           <w:lang w:val="es-MX"/>
         </w:rPr>
         <w:drawing>
-          <wp:inline distT="0" distB="0" distL="0" distR="0" wp14:anchorId="14449290" wp14:editId="366F4A08">
-            <wp:extent cx="6311153" cy="209550"/>
+          <wp:inline distT="0" distB="0" distL="0" distR="0" wp14:anchorId="60D97547" wp14:editId="6392A486">
+            <wp:extent cx="5048250" cy="2228850"/>
             <wp:effectExtent l="0" t="0" r="0" b="0"/>
-            <wp:docPr id="21" name="Imagen 21" descr="Captura de pantalla de un celular con texto&#10;&#10;Descripción generada automáticamente"/>
+            <wp:docPr id="10" name="Imagen 10" descr="Captura de pantalla de un celular&#10;&#10;Descripción generada automáticamente"/>
             <wp:cNvGraphicFramePr>
               <a:graphicFrameLocks xmlns:a="http://schemas.openxmlformats.org/drawingml/2006/main" noChangeAspect="1"/>
             </wp:cNvGraphicFramePr>
@@ -2171,24 +1243,24 @@
               <a:graphicData uri="http://schemas.openxmlformats.org/drawingml/2006/picture">
                 <pic:pic xmlns:pic="http://schemas.openxmlformats.org/drawingml/2006/picture">
                   <pic:nvPicPr>
-                    <pic:cNvPr id="21" name="vi.png"/>
+                    <pic:cNvPr id="10" name="cliente.png"/>
                     <pic:cNvPicPr/>
                   </pic:nvPicPr>
                   <pic:blipFill rotWithShape="1">
-                    <a:blip r:embed="rId15">
+                    <a:blip r:embed="rId12">
                       <a:extLst>
                         <a:ext uri="{28A0092B-C50C-407E-A947-70E740481C1C}">
                           <a14:useLocalDpi xmlns:a14="http://schemas.microsoft.com/office/drawing/2010/main" val="0"/>
                         </a:ext>
                       </a:extLst>
                     </a:blip>
-                    <a:srcRect l="-1" t="15389" r="13103" b="80764"/>
+                    <a:srcRect l="6618" t="12900" r="3429" b="34143"/>
                     <a:stretch/>
                   </pic:blipFill>
                   <pic:spPr bwMode="auto">
                     <a:xfrm>
                       <a:off x="0" y="0"/>
-                      <a:ext cx="6319039" cy="209812"/>
+                      <a:ext cx="5048250" cy="2228850"/>
                     </a:xfrm>
                     <a:prstGeom prst="rect">
                       <a:avLst/>
@@ -2211,6 +1283,20 @@
     </w:p>
     <w:p>
       <w:pPr>
+        <w:rPr>
+          <w:lang w:val="es-MX"/>
+        </w:rPr>
+      </w:pPr>
+      <w:r>
+        <w:rPr>
+          <w:lang w:val="es-MX"/>
+        </w:rPr>
+        <w:lastRenderedPageBreak/>
+        <w:t>Comando para observar los n registros</w:t>
+      </w:r>
+    </w:p>
+    <w:p>
+      <w:pPr>
         <w:jc w:val="center"/>
         <w:rPr>
           <w:b/>
@@ -2218,6 +1304,16 @@
           <w:lang w:val="es-MX"/>
         </w:rPr>
       </w:pPr>
+    </w:p>
+    <w:p>
+      <w:pPr>
+        <w:jc w:val="center"/>
+        <w:rPr>
+          <w:b/>
+          <w:bCs/>
+          <w:lang w:val="es-MX"/>
+        </w:rPr>
+      </w:pPr>
       <w:r>
         <w:rPr>
           <w:b/>
@@ -2226,10 +1322,10 @@
           <w:lang w:val="es-MX"/>
         </w:rPr>
         <w:drawing>
-          <wp:inline distT="0" distB="0" distL="0" distR="0" wp14:anchorId="35F7AAAE" wp14:editId="296C932F">
-            <wp:extent cx="3133725" cy="2606675"/>
-            <wp:effectExtent l="0" t="0" r="9525" b="3175"/>
-            <wp:docPr id="16" name="Imagen 16" descr="Captura de pantalla de un celular con texto&#10;&#10;Descripción generada automáticamente"/>
+          <wp:inline distT="0" distB="0" distL="0" distR="0" wp14:anchorId="0AAABC1D" wp14:editId="0DE374A7">
+            <wp:extent cx="5095875" cy="285750"/>
+            <wp:effectExtent l="0" t="0" r="9525" b="0"/>
+            <wp:docPr id="11" name="Imagen 11" descr="Captura de pantalla de un celular&#10;&#10;Descripción generada automáticamente"/>
             <wp:cNvGraphicFramePr>
               <a:graphicFrameLocks xmlns:a="http://schemas.openxmlformats.org/drawingml/2006/main" noChangeAspect="1"/>
             </wp:cNvGraphicFramePr>
@@ -2237,24 +1333,24 @@
               <a:graphicData uri="http://schemas.openxmlformats.org/drawingml/2006/picture">
                 <pic:pic xmlns:pic="http://schemas.openxmlformats.org/drawingml/2006/picture">
                   <pic:nvPicPr>
-                    <pic:cNvPr id="16" name="registro.png"/>
+                    <pic:cNvPr id="11" name="comando vi.png"/>
                     <pic:cNvPicPr/>
                   </pic:nvPicPr>
                   <pic:blipFill rotWithShape="1">
-                    <a:blip r:embed="rId16">
+                    <a:blip r:embed="rId13">
                       <a:extLst>
                         <a:ext uri="{28A0092B-C50C-407E-A947-70E740481C1C}">
                           <a14:useLocalDpi xmlns:a14="http://schemas.microsoft.com/office/drawing/2010/main" val="0"/>
                         </a:ext>
                       </a:extLst>
                     </a:blip>
-                    <a:srcRect t="4526" r="29226" b="12418"/>
+                    <a:srcRect l="6110" t="32589" r="3089" b="60621"/>
                     <a:stretch/>
                   </pic:blipFill>
                   <pic:spPr bwMode="auto">
                     <a:xfrm>
                       <a:off x="0" y="0"/>
-                      <a:ext cx="3149944" cy="2620166"/>
+                      <a:ext cx="5097878" cy="285862"/>
                     </a:xfrm>
                     <a:prstGeom prst="rect">
                       <a:avLst/>
@@ -2275,8 +1371,854 @@
         </w:drawing>
       </w:r>
     </w:p>
+    <w:p>
+      <w:pPr>
+        <w:jc w:val="center"/>
+        <w:rPr>
+          <w:b/>
+          <w:bCs/>
+          <w:lang w:val="es-MX"/>
+        </w:rPr>
+      </w:pPr>
+      <w:r>
+        <w:rPr>
+          <w:b/>
+          <w:bCs/>
+          <w:noProof/>
+          <w:lang w:val="es-MX"/>
+        </w:rPr>
+        <w:drawing>
+          <wp:inline distT="0" distB="0" distL="0" distR="0" wp14:anchorId="2B1AB00F" wp14:editId="1ACCEC71">
+            <wp:extent cx="5105400" cy="3486150"/>
+            <wp:effectExtent l="0" t="0" r="0" b="0"/>
+            <wp:docPr id="12" name="Imagen 12" descr="Captura de pantalla de un celular con texto&#10;&#10;Descripción generada automáticamente"/>
+            <wp:cNvGraphicFramePr>
+              <a:graphicFrameLocks xmlns:a="http://schemas.openxmlformats.org/drawingml/2006/main" noChangeAspect="1"/>
+            </wp:cNvGraphicFramePr>
+            <a:graphic xmlns:a="http://schemas.openxmlformats.org/drawingml/2006/main">
+              <a:graphicData uri="http://schemas.openxmlformats.org/drawingml/2006/picture">
+                <pic:pic xmlns:pic="http://schemas.openxmlformats.org/drawingml/2006/picture">
+                  <pic:nvPicPr>
+                    <pic:cNvPr id="12" name="vi register.png"/>
+                    <pic:cNvPicPr/>
+                  </pic:nvPicPr>
+                  <pic:blipFill rotWithShape="1">
+                    <a:blip r:embed="rId14">
+                      <a:extLst>
+                        <a:ext uri="{28A0092B-C50C-407E-A947-70E740481C1C}">
+                          <a14:useLocalDpi xmlns:a14="http://schemas.microsoft.com/office/drawing/2010/main" val="0"/>
+                        </a:ext>
+                      </a:extLst>
+                    </a:blip>
+                    <a:srcRect l="5940" t="4300" r="3089" b="12869"/>
+                    <a:stretch/>
+                  </pic:blipFill>
+                  <pic:spPr bwMode="auto">
+                    <a:xfrm>
+                      <a:off x="0" y="0"/>
+                      <a:ext cx="5105400" cy="3486150"/>
+                    </a:xfrm>
+                    <a:prstGeom prst="rect">
+                      <a:avLst/>
+                    </a:prstGeom>
+                    <a:ln>
+                      <a:noFill/>
+                    </a:ln>
+                    <a:extLst>
+                      <a:ext uri="{53640926-AAD7-44D8-BBD7-CCE9431645EC}">
+                        <a14:shadowObscured xmlns:a14="http://schemas.microsoft.com/office/drawing/2010/main"/>
+                      </a:ext>
+                    </a:extLst>
+                  </pic:spPr>
+                </pic:pic>
+              </a:graphicData>
+            </a:graphic>
+          </wp:inline>
+        </w:drawing>
+      </w:r>
+    </w:p>
+    <w:p>
+      <w:pPr>
+        <w:rPr>
+          <w:lang w:val="es-MX"/>
+        </w:rPr>
+      </w:pPr>
+      <w:r>
+        <w:rPr>
+          <w:lang w:val="es-MX"/>
+        </w:rPr>
+        <w:t xml:space="preserve">Comparación del archivo de lectura registro y el archivo generador </w:t>
+      </w:r>
+      <w:proofErr w:type="spellStart"/>
+      <w:r>
+        <w:rPr>
+          <w:lang w:val="es-MX"/>
+        </w:rPr>
+        <w:t>registerServerXM</w:t>
+      </w:r>
+      <w:proofErr w:type="spellEnd"/>
+    </w:p>
+    <w:p>
+      <w:pPr>
+        <w:jc w:val="center"/>
+        <w:rPr>
+          <w:b/>
+          <w:bCs/>
+          <w:lang w:val="es-MX"/>
+        </w:rPr>
+      </w:pPr>
+      <w:r>
+        <w:rPr>
+          <w:b/>
+          <w:bCs/>
+          <w:noProof/>
+          <w:lang w:val="es-MX"/>
+        </w:rPr>
+        <w:drawing>
+          <wp:inline distT="0" distB="0" distL="0" distR="0" wp14:anchorId="0BF6242F" wp14:editId="6A0723E3">
+            <wp:extent cx="5067300" cy="847725"/>
+            <wp:effectExtent l="0" t="0" r="0" b="9525"/>
+            <wp:docPr id="13" name="Imagen 13" descr="Captura de pantalla de un celular&#10;&#10;Descripción generada automáticamente"/>
+            <wp:cNvGraphicFramePr>
+              <a:graphicFrameLocks xmlns:a="http://schemas.openxmlformats.org/drawingml/2006/main" noChangeAspect="1"/>
+            </wp:cNvGraphicFramePr>
+            <a:graphic xmlns:a="http://schemas.openxmlformats.org/drawingml/2006/main">
+              <a:graphicData uri="http://schemas.openxmlformats.org/drawingml/2006/picture">
+                <pic:pic xmlns:pic="http://schemas.openxmlformats.org/drawingml/2006/picture">
+                  <pic:nvPicPr>
+                    <pic:cNvPr id="13" name="cmp.png"/>
+                    <pic:cNvPicPr/>
+                  </pic:nvPicPr>
+                  <pic:blipFill rotWithShape="1">
+                    <a:blip r:embed="rId15">
+                      <a:extLst>
+                        <a:ext uri="{28A0092B-C50C-407E-A947-70E740481C1C}">
+                          <a14:useLocalDpi xmlns:a14="http://schemas.microsoft.com/office/drawing/2010/main" val="0"/>
+                        </a:ext>
+                      </a:extLst>
+                    </a:blip>
+                    <a:srcRect l="6450" t="12900" r="3259" b="66958"/>
+                    <a:stretch/>
+                  </pic:blipFill>
+                  <pic:spPr bwMode="auto">
+                    <a:xfrm>
+                      <a:off x="0" y="0"/>
+                      <a:ext cx="5067300" cy="847725"/>
+                    </a:xfrm>
+                    <a:prstGeom prst="rect">
+                      <a:avLst/>
+                    </a:prstGeom>
+                    <a:ln>
+                      <a:noFill/>
+                    </a:ln>
+                    <a:extLst>
+                      <a:ext uri="{53640926-AAD7-44D8-BBD7-CCE9431645EC}">
+                        <a14:shadowObscured xmlns:a14="http://schemas.microsoft.com/office/drawing/2010/main"/>
+                      </a:ext>
+                    </a:extLst>
+                  </pic:spPr>
+                </pic:pic>
+              </a:graphicData>
+            </a:graphic>
+          </wp:inline>
+        </w:drawing>
+      </w:r>
+    </w:p>
+    <w:p>
+      <w:pPr>
+        <w:jc w:val="center"/>
+        <w:rPr>
+          <w:b/>
+          <w:bCs/>
+          <w:lang w:val="es-MX"/>
+        </w:rPr>
+      </w:pPr>
+    </w:p>
+    <w:tbl>
+      <w:tblPr>
+        <w:tblStyle w:val="Tablaconcuadrcula5oscura-nfasis6"/>
+        <w:tblW w:w="0" w:type="auto"/>
+        <w:tblLook w:val="04A0" w:firstRow="1" w:lastRow="0" w:firstColumn="1" w:lastColumn="0" w:noHBand="0" w:noVBand="1"/>
+      </w:tblPr>
+      <w:tblGrid>
+        <w:gridCol w:w="4414"/>
+        <w:gridCol w:w="4414"/>
+      </w:tblGrid>
+      <w:tr>
+        <w:trPr>
+          <w:cnfStyle w:val="100000000000" w:firstRow="1" w:lastRow="0" w:firstColumn="0" w:lastColumn="0" w:oddVBand="0" w:evenVBand="0" w:oddHBand="0" w:evenHBand="0" w:firstRowFirstColumn="0" w:firstRowLastColumn="0" w:lastRowFirstColumn="0" w:lastRowLastColumn="0"/>
+        </w:trPr>
+        <w:tc>
+          <w:tcPr>
+            <w:cnfStyle w:val="001000000000" w:firstRow="0" w:lastRow="0" w:firstColumn="1" w:lastColumn="0" w:oddVBand="0" w:evenVBand="0" w:oddHBand="0" w:evenHBand="0" w:firstRowFirstColumn="0" w:firstRowLastColumn="0" w:lastRowFirstColumn="0" w:lastRowLastColumn="0"/>
+            <w:tcW w:w="4414" w:type="dxa"/>
+          </w:tcPr>
+          <w:p>
+            <w:pPr>
+              <w:jc w:val="center"/>
+              <w:rPr>
+                <w:b w:val="0"/>
+                <w:bCs w:val="0"/>
+                <w:lang w:val="es-MX"/>
+              </w:rPr>
+            </w:pPr>
+            <w:r>
+              <w:rPr>
+                <w:b w:val="0"/>
+                <w:bCs w:val="0"/>
+                <w:lang w:val="es-MX"/>
+              </w:rPr>
+              <w:t>Número de equipo</w:t>
+            </w:r>
+          </w:p>
+        </w:tc>
+        <w:tc>
+          <w:tcPr>
+            <w:tcW w:w="4414" w:type="dxa"/>
+          </w:tcPr>
+          <w:p>
+            <w:pPr>
+              <w:jc w:val="center"/>
+              <w:cnfStyle w:val="100000000000" w:firstRow="1" w:lastRow="0" w:firstColumn="0" w:lastColumn="0" w:oddVBand="0" w:evenVBand="0" w:oddHBand="0" w:evenHBand="0" w:firstRowFirstColumn="0" w:firstRowLastColumn="0" w:lastRowFirstColumn="0" w:lastRowLastColumn="0"/>
+              <w:rPr>
+                <w:b w:val="0"/>
+                <w:bCs w:val="0"/>
+                <w:lang w:val="es-MX"/>
+              </w:rPr>
+            </w:pPr>
+            <w:r>
+              <w:rPr>
+                <w:b w:val="0"/>
+                <w:bCs w:val="0"/>
+                <w:lang w:val="es-MX"/>
+              </w:rPr>
+              <w:t>Solicitudes por segundo</w:t>
+            </w:r>
+          </w:p>
+        </w:tc>
+      </w:tr>
+      <w:tr>
+        <w:trPr>
+          <w:cnfStyle w:val="000000100000" w:firstRow="0" w:lastRow="0" w:firstColumn="0" w:lastColumn="0" w:oddVBand="0" w:evenVBand="0" w:oddHBand="1" w:evenHBand="0" w:firstRowFirstColumn="0" w:firstRowLastColumn="0" w:lastRowFirstColumn="0" w:lastRowLastColumn="0"/>
+        </w:trPr>
+        <w:tc>
+          <w:tcPr>
+            <w:cnfStyle w:val="001000000000" w:firstRow="0" w:lastRow="0" w:firstColumn="1" w:lastColumn="0" w:oddVBand="0" w:evenVBand="0" w:oddHBand="0" w:evenHBand="0" w:firstRowFirstColumn="0" w:firstRowLastColumn="0" w:lastRowFirstColumn="0" w:lastRowLastColumn="0"/>
+            <w:tcW w:w="4414" w:type="dxa"/>
+          </w:tcPr>
+          <w:p>
+            <w:pPr>
+              <w:jc w:val="center"/>
+              <w:rPr>
+                <w:b w:val="0"/>
+                <w:bCs w:val="0"/>
+                <w:lang w:val="es-MX"/>
+              </w:rPr>
+            </w:pPr>
+            <w:r>
+              <w:rPr>
+                <w:b w:val="0"/>
+                <w:bCs w:val="0"/>
+                <w:lang w:val="es-MX"/>
+              </w:rPr>
+              <w:t>1</w:t>
+            </w:r>
+          </w:p>
+        </w:tc>
+        <w:tc>
+          <w:tcPr>
+            <w:tcW w:w="4414" w:type="dxa"/>
+          </w:tcPr>
+          <w:p>
+            <w:pPr>
+              <w:jc w:val="center"/>
+              <w:cnfStyle w:val="000000100000" w:firstRow="0" w:lastRow="0" w:firstColumn="0" w:lastColumn="0" w:oddVBand="0" w:evenVBand="0" w:oddHBand="1" w:evenHBand="0" w:firstRowFirstColumn="0" w:firstRowLastColumn="0" w:lastRowFirstColumn="0" w:lastRowLastColumn="0"/>
+              <w:rPr>
+                <w:b/>
+                <w:bCs/>
+                <w:lang w:val="es-MX"/>
+              </w:rPr>
+            </w:pPr>
+            <w:r>
+              <w:rPr>
+                <w:b/>
+                <w:bCs/>
+                <w:lang w:val="es-MX"/>
+              </w:rPr>
+              <w:t>1300</w:t>
+            </w:r>
+          </w:p>
+        </w:tc>
+      </w:tr>
+      <w:tr>
+        <w:tc>
+          <w:tcPr>
+            <w:cnfStyle w:val="001000000000" w:firstRow="0" w:lastRow="0" w:firstColumn="1" w:lastColumn="0" w:oddVBand="0" w:evenVBand="0" w:oddHBand="0" w:evenHBand="0" w:firstRowFirstColumn="0" w:firstRowLastColumn="0" w:lastRowFirstColumn="0" w:lastRowLastColumn="0"/>
+            <w:tcW w:w="4414" w:type="dxa"/>
+          </w:tcPr>
+          <w:p>
+            <w:pPr>
+              <w:jc w:val="center"/>
+              <w:rPr>
+                <w:b w:val="0"/>
+                <w:bCs w:val="0"/>
+                <w:lang w:val="es-MX"/>
+              </w:rPr>
+            </w:pPr>
+            <w:r>
+              <w:rPr>
+                <w:b w:val="0"/>
+                <w:bCs w:val="0"/>
+                <w:lang w:val="es-MX"/>
+              </w:rPr>
+              <w:t>2</w:t>
+            </w:r>
+          </w:p>
+        </w:tc>
+        <w:tc>
+          <w:tcPr>
+            <w:tcW w:w="4414" w:type="dxa"/>
+          </w:tcPr>
+          <w:p>
+            <w:pPr>
+              <w:jc w:val="center"/>
+              <w:cnfStyle w:val="000000000000" w:firstRow="0" w:lastRow="0" w:firstColumn="0" w:lastColumn="0" w:oddVBand="0" w:evenVBand="0" w:oddHBand="0" w:evenHBand="0" w:firstRowFirstColumn="0" w:firstRowLastColumn="0" w:lastRowFirstColumn="0" w:lastRowLastColumn="0"/>
+              <w:rPr>
+                <w:b/>
+                <w:bCs/>
+                <w:lang w:val="es-MX"/>
+              </w:rPr>
+            </w:pPr>
+            <w:r>
+              <w:rPr>
+                <w:b/>
+                <w:bCs/>
+                <w:lang w:val="es-MX"/>
+              </w:rPr>
+              <w:t>240-400</w:t>
+            </w:r>
+          </w:p>
+        </w:tc>
+      </w:tr>
+      <w:tr>
+        <w:trPr>
+          <w:cnfStyle w:val="000000100000" w:firstRow="0" w:lastRow="0" w:firstColumn="0" w:lastColumn="0" w:oddVBand="0" w:evenVBand="0" w:oddHBand="1" w:evenHBand="0" w:firstRowFirstColumn="0" w:firstRowLastColumn="0" w:lastRowFirstColumn="0" w:lastRowLastColumn="0"/>
+        </w:trPr>
+        <w:tc>
+          <w:tcPr>
+            <w:cnfStyle w:val="001000000000" w:firstRow="0" w:lastRow="0" w:firstColumn="1" w:lastColumn="0" w:oddVBand="0" w:evenVBand="0" w:oddHBand="0" w:evenHBand="0" w:firstRowFirstColumn="0" w:firstRowLastColumn="0" w:lastRowFirstColumn="0" w:lastRowLastColumn="0"/>
+            <w:tcW w:w="4414" w:type="dxa"/>
+          </w:tcPr>
+          <w:p>
+            <w:pPr>
+              <w:jc w:val="center"/>
+              <w:rPr>
+                <w:b w:val="0"/>
+                <w:bCs w:val="0"/>
+                <w:lang w:val="es-MX"/>
+              </w:rPr>
+            </w:pPr>
+            <w:r>
+              <w:rPr>
+                <w:b w:val="0"/>
+                <w:bCs w:val="0"/>
+                <w:lang w:val="es-MX"/>
+              </w:rPr>
+              <w:t>3</w:t>
+            </w:r>
+          </w:p>
+        </w:tc>
+        <w:tc>
+          <w:tcPr>
+            <w:tcW w:w="4414" w:type="dxa"/>
+          </w:tcPr>
+          <w:p>
+            <w:pPr>
+              <w:jc w:val="center"/>
+              <w:cnfStyle w:val="000000100000" w:firstRow="0" w:lastRow="0" w:firstColumn="0" w:lastColumn="0" w:oddVBand="0" w:evenVBand="0" w:oddHBand="1" w:evenHBand="0" w:firstRowFirstColumn="0" w:firstRowLastColumn="0" w:lastRowFirstColumn="0" w:lastRowLastColumn="0"/>
+              <w:rPr>
+                <w:b/>
+                <w:bCs/>
+                <w:lang w:val="es-MX"/>
+              </w:rPr>
+            </w:pPr>
+          </w:p>
+        </w:tc>
+      </w:tr>
+      <w:tr>
+        <w:tc>
+          <w:tcPr>
+            <w:cnfStyle w:val="001000000000" w:firstRow="0" w:lastRow="0" w:firstColumn="1" w:lastColumn="0" w:oddVBand="0" w:evenVBand="0" w:oddHBand="0" w:evenHBand="0" w:firstRowFirstColumn="0" w:firstRowLastColumn="0" w:lastRowFirstColumn="0" w:lastRowLastColumn="0"/>
+            <w:tcW w:w="4414" w:type="dxa"/>
+          </w:tcPr>
+          <w:p>
+            <w:pPr>
+              <w:jc w:val="center"/>
+              <w:rPr>
+                <w:b w:val="0"/>
+                <w:bCs w:val="0"/>
+                <w:lang w:val="es-MX"/>
+              </w:rPr>
+            </w:pPr>
+            <w:r>
+              <w:rPr>
+                <w:b w:val="0"/>
+                <w:bCs w:val="0"/>
+                <w:lang w:val="es-MX"/>
+              </w:rPr>
+              <w:t>4</w:t>
+            </w:r>
+          </w:p>
+        </w:tc>
+        <w:tc>
+          <w:tcPr>
+            <w:tcW w:w="4414" w:type="dxa"/>
+          </w:tcPr>
+          <w:p>
+            <w:pPr>
+              <w:jc w:val="center"/>
+              <w:cnfStyle w:val="000000000000" w:firstRow="0" w:lastRow="0" w:firstColumn="0" w:lastColumn="0" w:oddVBand="0" w:evenVBand="0" w:oddHBand="0" w:evenHBand="0" w:firstRowFirstColumn="0" w:firstRowLastColumn="0" w:lastRowFirstColumn="0" w:lastRowLastColumn="0"/>
+              <w:rPr>
+                <w:b/>
+                <w:bCs/>
+                <w:lang w:val="es-MX"/>
+              </w:rPr>
+            </w:pPr>
+          </w:p>
+        </w:tc>
+      </w:tr>
+    </w:tbl>
+    <w:p>
+      <w:pPr>
+        <w:jc w:val="center"/>
+        <w:rPr>
+          <w:b/>
+          <w:bCs/>
+          <w:lang w:val="es-MX"/>
+        </w:rPr>
+      </w:pPr>
+    </w:p>
+    <w:p>
+      <w:pPr>
+        <w:jc w:val="center"/>
+        <w:rPr>
+          <w:b/>
+          <w:bCs/>
+          <w:lang w:val="es-MX"/>
+        </w:rPr>
+      </w:pPr>
+    </w:p>
+    <w:p>
+      <w:pPr>
+        <w:jc w:val="center"/>
+        <w:rPr>
+          <w:b/>
+          <w:bCs/>
+          <w:lang w:val="es-MX"/>
+        </w:rPr>
+      </w:pPr>
+    </w:p>
+    <w:p>
+      <w:pPr>
+        <w:jc w:val="center"/>
+        <w:rPr>
+          <w:b/>
+          <w:bCs/>
+          <w:lang w:val="es-MX"/>
+        </w:rPr>
+      </w:pPr>
+    </w:p>
+    <w:p>
+      <w:pPr>
+        <w:rPr>
+          <w:b/>
+          <w:bCs/>
+          <w:noProof/>
+          <w:lang w:val="es-MX"/>
+        </w:rPr>
+      </w:pPr>
+      <w:r>
+        <w:rPr>
+          <w:b/>
+          <w:bCs/>
+          <w:lang w:val="es-MX"/>
+        </w:rPr>
+        <w:lastRenderedPageBreak/>
+        <w:t>Pruebas:</w:t>
+      </w:r>
+      <w:r>
+        <w:rPr>
+          <w:b/>
+          <w:bCs/>
+          <w:noProof/>
+          <w:lang w:val="es-MX"/>
+        </w:rPr>
+        <w:t xml:space="preserve"> </w:t>
+      </w:r>
+    </w:p>
+    <w:p>
+      <w:pPr>
+        <w:rPr>
+          <w:b/>
+          <w:bCs/>
+          <w:noProof/>
+          <w:lang w:val="es-MX"/>
+        </w:rPr>
+      </w:pPr>
+      <w:r>
+        <w:rPr>
+          <w:b/>
+          <w:bCs/>
+          <w:noProof/>
+          <w:lang w:val="es-MX"/>
+        </w:rPr>
+        <w:t>EQUIPO 1</w:t>
+      </w:r>
+    </w:p>
+    <w:p>
+      <w:pPr>
+        <w:jc w:val="center"/>
+        <w:rPr>
+          <w:b/>
+          <w:bCs/>
+          <w:lang w:val="es-MX"/>
+        </w:rPr>
+      </w:pPr>
+      <w:r>
+        <w:rPr>
+          <w:b/>
+          <w:bCs/>
+          <w:noProof/>
+          <w:lang w:val="es-MX"/>
+        </w:rPr>
+        <w:drawing>
+          <wp:inline distT="0" distB="0" distL="0" distR="0" wp14:anchorId="32CDE68B" wp14:editId="201227E2">
+            <wp:extent cx="5010150" cy="3038475"/>
+            <wp:effectExtent l="0" t="0" r="0" b="9525"/>
+            <wp:docPr id="14" name="Imagen 14" descr="Captura de pantalla de un celular con texto&#10;&#10;Descripción generada automáticamente"/>
+            <wp:cNvGraphicFramePr>
+              <a:graphicFrameLocks xmlns:a="http://schemas.openxmlformats.org/drawingml/2006/main" noChangeAspect="1"/>
+            </wp:cNvGraphicFramePr>
+            <a:graphic xmlns:a="http://schemas.openxmlformats.org/drawingml/2006/main">
+              <a:graphicData uri="http://schemas.openxmlformats.org/drawingml/2006/picture">
+                <pic:pic xmlns:pic="http://schemas.openxmlformats.org/drawingml/2006/picture">
+                  <pic:nvPicPr>
+                    <pic:cNvPr id="14" name="segundo.png"/>
+                    <pic:cNvPicPr/>
+                  </pic:nvPicPr>
+                  <pic:blipFill rotWithShape="1">
+                    <a:blip r:embed="rId16">
+                      <a:extLst>
+                        <a:ext uri="{28A0092B-C50C-407E-A947-70E740481C1C}">
+                          <a14:useLocalDpi xmlns:a14="http://schemas.microsoft.com/office/drawing/2010/main" val="0"/>
+                        </a:ext>
+                      </a:extLst>
+                    </a:blip>
+                    <a:srcRect l="6450" t="15162" r="4277" b="12644"/>
+                    <a:stretch/>
+                  </pic:blipFill>
+                  <pic:spPr bwMode="auto">
+                    <a:xfrm>
+                      <a:off x="0" y="0"/>
+                      <a:ext cx="5010150" cy="3038475"/>
+                    </a:xfrm>
+                    <a:prstGeom prst="rect">
+                      <a:avLst/>
+                    </a:prstGeom>
+                    <a:ln>
+                      <a:noFill/>
+                    </a:ln>
+                    <a:extLst>
+                      <a:ext uri="{53640926-AAD7-44D8-BBD7-CCE9431645EC}">
+                        <a14:shadowObscured xmlns:a14="http://schemas.microsoft.com/office/drawing/2010/main"/>
+                      </a:ext>
+                    </a:extLst>
+                  </pic:spPr>
+                </pic:pic>
+              </a:graphicData>
+            </a:graphic>
+          </wp:inline>
+        </w:drawing>
+      </w:r>
+    </w:p>
+    <w:p>
+      <w:pPr>
+        <w:jc w:val="center"/>
+        <w:rPr>
+          <w:b/>
+          <w:bCs/>
+          <w:lang w:val="es-MX"/>
+        </w:rPr>
+      </w:pPr>
+      <w:r>
+        <w:rPr>
+          <w:b/>
+          <w:bCs/>
+          <w:noProof/>
+          <w:lang w:val="es-MX"/>
+        </w:rPr>
+        <w:drawing>
+          <wp:inline distT="0" distB="0" distL="0" distR="0" wp14:anchorId="7E82F66B" wp14:editId="6AB9A75C">
+            <wp:extent cx="5016896" cy="3629025"/>
+            <wp:effectExtent l="0" t="0" r="0" b="0"/>
+            <wp:docPr id="15" name="Imagen 15" descr="Captura de pantalla de un celular con texto&#10;&#10;Descripción generada automáticamente"/>
+            <wp:cNvGraphicFramePr>
+              <a:graphicFrameLocks xmlns:a="http://schemas.openxmlformats.org/drawingml/2006/main" noChangeAspect="1"/>
+            </wp:cNvGraphicFramePr>
+            <a:graphic xmlns:a="http://schemas.openxmlformats.org/drawingml/2006/main">
+              <a:graphicData uri="http://schemas.openxmlformats.org/drawingml/2006/picture">
+                <pic:pic xmlns:pic="http://schemas.openxmlformats.org/drawingml/2006/picture">
+                  <pic:nvPicPr>
+                    <pic:cNvPr id="15" name="time segundo.png"/>
+                    <pic:cNvPicPr/>
+                  </pic:nvPicPr>
+                  <pic:blipFill rotWithShape="1">
+                    <a:blip r:embed="rId17">
+                      <a:extLst>
+                        <a:ext uri="{28A0092B-C50C-407E-A947-70E740481C1C}">
+                          <a14:useLocalDpi xmlns:a14="http://schemas.microsoft.com/office/drawing/2010/main" val="0"/>
+                        </a:ext>
+                      </a:extLst>
+                    </a:blip>
+                    <a:srcRect l="6449" t="4753" r="10727" b="15359"/>
+                    <a:stretch/>
+                  </pic:blipFill>
+                  <pic:spPr bwMode="auto">
+                    <a:xfrm>
+                      <a:off x="0" y="0"/>
+                      <a:ext cx="5034047" cy="3641432"/>
+                    </a:xfrm>
+                    <a:prstGeom prst="rect">
+                      <a:avLst/>
+                    </a:prstGeom>
+                    <a:ln>
+                      <a:noFill/>
+                    </a:ln>
+                    <a:extLst>
+                      <a:ext uri="{53640926-AAD7-44D8-BBD7-CCE9431645EC}">
+                        <a14:shadowObscured xmlns:a14="http://schemas.microsoft.com/office/drawing/2010/main"/>
+                      </a:ext>
+                    </a:extLst>
+                  </pic:spPr>
+                </pic:pic>
+              </a:graphicData>
+            </a:graphic>
+          </wp:inline>
+        </w:drawing>
+      </w:r>
+    </w:p>
+    <w:p>
+      <w:pPr>
+        <w:jc w:val="center"/>
+        <w:rPr>
+          <w:b/>
+          <w:bCs/>
+          <w:lang w:val="es-MX"/>
+        </w:rPr>
+      </w:pPr>
+    </w:p>
+    <w:p>
+      <w:pPr>
+        <w:jc w:val="both"/>
+        <w:rPr>
+          <w:b/>
+          <w:bCs/>
+          <w:lang w:val="es-MX"/>
+        </w:rPr>
+      </w:pPr>
+    </w:p>
+    <w:p>
+      <w:pPr>
+        <w:jc w:val="both"/>
+        <w:rPr>
+          <w:b/>
+          <w:bCs/>
+          <w:lang w:val="es-MX"/>
+        </w:rPr>
+      </w:pPr>
+    </w:p>
+    <w:p>
+      <w:pPr>
+        <w:jc w:val="both"/>
+        <w:rPr>
+          <w:b/>
+          <w:bCs/>
+          <w:lang w:val="es-MX"/>
+        </w:rPr>
+      </w:pPr>
+    </w:p>
+    <w:p>
+      <w:pPr>
+        <w:jc w:val="both"/>
+        <w:rPr>
+          <w:b/>
+          <w:bCs/>
+          <w:lang w:val="es-MX"/>
+        </w:rPr>
+      </w:pPr>
+      <w:r>
+        <w:rPr>
+          <w:b/>
+          <w:bCs/>
+          <w:lang w:val="es-MX"/>
+        </w:rPr>
+        <w:t xml:space="preserve">EQUIPO 2 </w:t>
+      </w:r>
+    </w:p>
+    <w:p>
+      <w:pPr>
+        <w:jc w:val="both"/>
+        <w:rPr>
+          <w:b/>
+          <w:bCs/>
+          <w:lang w:val="es-MX"/>
+        </w:rPr>
+      </w:pPr>
+      <w:r>
+        <w:rPr>
+          <w:b/>
+          <w:bCs/>
+          <w:noProof/>
+          <w:lang w:val="es-MX"/>
+        </w:rPr>
+        <w:drawing>
+          <wp:inline distT="0" distB="0" distL="0" distR="0" wp14:anchorId="4E333B30" wp14:editId="13B1BAE7">
+            <wp:extent cx="5705475" cy="942975"/>
+            <wp:effectExtent l="0" t="0" r="0" b="9525"/>
+            <wp:docPr id="17" name="Imagen 17" descr="Imagen que contiene captura de pantalla&#10;&#10;Descripción generada automáticamente"/>
+            <wp:cNvGraphicFramePr>
+              <a:graphicFrameLocks xmlns:a="http://schemas.openxmlformats.org/drawingml/2006/main" noChangeAspect="1"/>
+            </wp:cNvGraphicFramePr>
+            <a:graphic xmlns:a="http://schemas.openxmlformats.org/drawingml/2006/main">
+              <a:graphicData uri="http://schemas.openxmlformats.org/drawingml/2006/picture">
+                <pic:pic xmlns:pic="http://schemas.openxmlformats.org/drawingml/2006/picture">
+                  <pic:nvPicPr>
+                    <pic:cNvPr id="17" name="WhatsApp Image 2020-05-01 at 15.10.49.jpeg"/>
+                    <pic:cNvPicPr/>
+                  </pic:nvPicPr>
+                  <pic:blipFill rotWithShape="1">
+                    <a:blip r:embed="rId18">
+                      <a:extLst>
+                        <a:ext uri="{28A0092B-C50C-407E-A947-70E740481C1C}">
+                          <a14:useLocalDpi xmlns:a14="http://schemas.microsoft.com/office/drawing/2010/main" val="0"/>
+                        </a:ext>
+                      </a:extLst>
+                    </a:blip>
+                    <a:srcRect r="-1663" b="69538"/>
+                    <a:stretch/>
+                  </pic:blipFill>
+                  <pic:spPr bwMode="auto">
+                    <a:xfrm>
+                      <a:off x="0" y="0"/>
+                      <a:ext cx="5705475" cy="942975"/>
+                    </a:xfrm>
+                    <a:prstGeom prst="rect">
+                      <a:avLst/>
+                    </a:prstGeom>
+                    <a:ln>
+                      <a:noFill/>
+                    </a:ln>
+                    <a:extLst>
+                      <a:ext uri="{53640926-AAD7-44D8-BBD7-CCE9431645EC}">
+                        <a14:shadowObscured xmlns:a14="http://schemas.microsoft.com/office/drawing/2010/main"/>
+                      </a:ext>
+                    </a:extLst>
+                  </pic:spPr>
+                </pic:pic>
+              </a:graphicData>
+            </a:graphic>
+          </wp:inline>
+        </w:drawing>
+      </w:r>
+      <w:r>
+        <w:rPr>
+          <w:b/>
+          <w:bCs/>
+          <w:noProof/>
+          <w:lang w:val="es-MX"/>
+        </w:rPr>
+        <w:drawing>
+          <wp:inline distT="0" distB="0" distL="0" distR="0" wp14:anchorId="61DCDDAF" wp14:editId="6ED601E0">
+            <wp:extent cx="5612130" cy="1066800"/>
+            <wp:effectExtent l="0" t="0" r="7620" b="0"/>
+            <wp:docPr id="18" name="Imagen 18" descr="Imagen que contiene captura de pantalla&#10;&#10;Descripción generada automáticamente"/>
+            <wp:cNvGraphicFramePr>
+              <a:graphicFrameLocks xmlns:a="http://schemas.openxmlformats.org/drawingml/2006/main" noChangeAspect="1"/>
+            </wp:cNvGraphicFramePr>
+            <a:graphic xmlns:a="http://schemas.openxmlformats.org/drawingml/2006/main">
+              <a:graphicData uri="http://schemas.openxmlformats.org/drawingml/2006/picture">
+                <pic:pic xmlns:pic="http://schemas.openxmlformats.org/drawingml/2006/picture">
+                  <pic:nvPicPr>
+                    <pic:cNvPr id="18" name="WhatsApp Image 2020-05-01 at 15.10.47.jpeg"/>
+                    <pic:cNvPicPr/>
+                  </pic:nvPicPr>
+                  <pic:blipFill rotWithShape="1">
+                    <a:blip r:embed="rId19">
+                      <a:extLst>
+                        <a:ext uri="{28A0092B-C50C-407E-A947-70E740481C1C}">
+                          <a14:useLocalDpi xmlns:a14="http://schemas.microsoft.com/office/drawing/2010/main" val="0"/>
+                        </a:ext>
+                      </a:extLst>
+                    </a:blip>
+                    <a:srcRect b="65538"/>
+                    <a:stretch/>
+                  </pic:blipFill>
+                  <pic:spPr bwMode="auto">
+                    <a:xfrm>
+                      <a:off x="0" y="0"/>
+                      <a:ext cx="5612130" cy="1066800"/>
+                    </a:xfrm>
+                    <a:prstGeom prst="rect">
+                      <a:avLst/>
+                    </a:prstGeom>
+                    <a:ln>
+                      <a:noFill/>
+                    </a:ln>
+                    <a:extLst>
+                      <a:ext uri="{53640926-AAD7-44D8-BBD7-CCE9431645EC}">
+                        <a14:shadowObscured xmlns:a14="http://schemas.microsoft.com/office/drawing/2010/main"/>
+                      </a:ext>
+                    </a:extLst>
+                  </pic:spPr>
+                </pic:pic>
+              </a:graphicData>
+            </a:graphic>
+          </wp:inline>
+        </w:drawing>
+      </w:r>
+    </w:p>
+    <w:p>
+      <w:pPr>
+        <w:jc w:val="both"/>
+        <w:rPr>
+          <w:b/>
+          <w:bCs/>
+          <w:lang w:val="es-MX"/>
+        </w:rPr>
+      </w:pPr>
+      <w:r>
+        <w:rPr>
+          <w:b/>
+          <w:bCs/>
+          <w:lang w:val="es-MX"/>
+        </w:rPr>
+        <w:t>EQUIPO 3</w:t>
+      </w:r>
+    </w:p>
+    <w:p>
+      <w:pPr>
+        <w:jc w:val="both"/>
+        <w:rPr>
+          <w:b/>
+          <w:bCs/>
+          <w:lang w:val="es-MX"/>
+        </w:rPr>
+      </w:pPr>
+      <w:bookmarkStart w:id="0" w:name="_GoBack"/>
+      <w:bookmarkEnd w:id="0"/>
+    </w:p>
     <w:sectPr>
-      <w:headerReference w:type="default" r:id="rId17"/>
+      <w:headerReference w:type="default" r:id="rId20"/>
       <w:pgSz w:w="12240" w:h="15840"/>
       <w:pgMar w:top="1417" w:right="1701" w:bottom="1417" w:left="1701" w:header="708" w:footer="708" w:gutter="0"/>
       <w:pgNumType w:start="0"/>
@@ -4233,6 +4175,112 @@
       </w:tcPr>
     </w:tblStylePr>
   </w:style>
+  <w:style w:type="table" w:styleId="Tablaconcuadrcula5oscura-nfasis6">
+    <w:name w:val="Grid Table 5 Dark Accent 6"/>
+    <w:basedOn w:val="Tablanormal"/>
+    <w:uiPriority w:val="50"/>
+    <w:rsid w:val="00351096"/>
+    <w:pPr>
+      <w:spacing w:after="0" w:line="240" w:lineRule="auto"/>
+    </w:pPr>
+    <w:tblPr>
+      <w:tblStyleRowBandSize w:val="1"/>
+      <w:tblStyleColBandSize w:val="1"/>
+      <w:tblBorders>
+        <w:top w:val="single" w:sz="4" w:space="0" w:color="FFFFFF" w:themeColor="background1"/>
+        <w:left w:val="single" w:sz="4" w:space="0" w:color="FFFFFF" w:themeColor="background1"/>
+        <w:bottom w:val="single" w:sz="4" w:space="0" w:color="FFFFFF" w:themeColor="background1"/>
+        <w:right w:val="single" w:sz="4" w:space="0" w:color="FFFFFF" w:themeColor="background1"/>
+        <w:insideH w:val="single" w:sz="4" w:space="0" w:color="FFFFFF" w:themeColor="background1"/>
+        <w:insideV w:val="single" w:sz="4" w:space="0" w:color="FFFFFF" w:themeColor="background1"/>
+      </w:tblBorders>
+    </w:tblPr>
+    <w:tcPr>
+      <w:shd w:val="clear" w:color="auto" w:fill="E2EFD9" w:themeFill="accent6" w:themeFillTint="33"/>
+    </w:tcPr>
+    <w:tblStylePr w:type="firstRow">
+      <w:rPr>
+        <w:b/>
+        <w:bCs/>
+        <w:color w:val="FFFFFF" w:themeColor="background1"/>
+      </w:rPr>
+      <w:tblPr/>
+      <w:tcPr>
+        <w:tcBorders>
+          <w:top w:val="single" w:sz="4" w:space="0" w:color="FFFFFF" w:themeColor="background1"/>
+          <w:left w:val="single" w:sz="4" w:space="0" w:color="FFFFFF" w:themeColor="background1"/>
+          <w:right w:val="single" w:sz="4" w:space="0" w:color="FFFFFF" w:themeColor="background1"/>
+          <w:insideH w:val="nil"/>
+          <w:insideV w:val="nil"/>
+        </w:tcBorders>
+        <w:shd w:val="clear" w:color="auto" w:fill="70AD47" w:themeFill="accent6"/>
+      </w:tcPr>
+    </w:tblStylePr>
+    <w:tblStylePr w:type="lastRow">
+      <w:rPr>
+        <w:b/>
+        <w:bCs/>
+        <w:color w:val="FFFFFF" w:themeColor="background1"/>
+      </w:rPr>
+      <w:tblPr/>
+      <w:tcPr>
+        <w:tcBorders>
+          <w:left w:val="single" w:sz="4" w:space="0" w:color="FFFFFF" w:themeColor="background1"/>
+          <w:bottom w:val="single" w:sz="4" w:space="0" w:color="FFFFFF" w:themeColor="background1"/>
+          <w:right w:val="single" w:sz="4" w:space="0" w:color="FFFFFF" w:themeColor="background1"/>
+          <w:insideH w:val="nil"/>
+          <w:insideV w:val="nil"/>
+        </w:tcBorders>
+        <w:shd w:val="clear" w:color="auto" w:fill="70AD47" w:themeFill="accent6"/>
+      </w:tcPr>
+    </w:tblStylePr>
+    <w:tblStylePr w:type="firstCol">
+      <w:rPr>
+        <w:b/>
+        <w:bCs/>
+        <w:color w:val="FFFFFF" w:themeColor="background1"/>
+      </w:rPr>
+      <w:tblPr/>
+      <w:tcPr>
+        <w:tcBorders>
+          <w:top w:val="single" w:sz="4" w:space="0" w:color="FFFFFF" w:themeColor="background1"/>
+          <w:left w:val="single" w:sz="4" w:space="0" w:color="FFFFFF" w:themeColor="background1"/>
+          <w:bottom w:val="single" w:sz="4" w:space="0" w:color="FFFFFF" w:themeColor="background1"/>
+          <w:insideV w:val="nil"/>
+        </w:tcBorders>
+        <w:shd w:val="clear" w:color="auto" w:fill="70AD47" w:themeFill="accent6"/>
+      </w:tcPr>
+    </w:tblStylePr>
+    <w:tblStylePr w:type="lastCol">
+      <w:rPr>
+        <w:b/>
+        <w:bCs/>
+        <w:color w:val="FFFFFF" w:themeColor="background1"/>
+      </w:rPr>
+      <w:tblPr/>
+      <w:tcPr>
+        <w:tcBorders>
+          <w:top w:val="single" w:sz="4" w:space="0" w:color="FFFFFF" w:themeColor="background1"/>
+          <w:bottom w:val="single" w:sz="4" w:space="0" w:color="FFFFFF" w:themeColor="background1"/>
+          <w:right w:val="single" w:sz="4" w:space="0" w:color="FFFFFF" w:themeColor="background1"/>
+          <w:insideV w:val="nil"/>
+        </w:tcBorders>
+        <w:shd w:val="clear" w:color="auto" w:fill="70AD47" w:themeFill="accent6"/>
+      </w:tcPr>
+    </w:tblStylePr>
+    <w:tblStylePr w:type="band1Vert">
+      <w:tblPr/>
+      <w:tcPr>
+        <w:shd w:val="clear" w:color="auto" w:fill="C5E0B3" w:themeFill="accent6" w:themeFillTint="66"/>
+      </w:tcPr>
+    </w:tblStylePr>
+    <w:tblStylePr w:type="band1Horz">
+      <w:tblPr/>
+      <w:tcPr>
+        <w:shd w:val="clear" w:color="auto" w:fill="C5E0B3" w:themeFill="accent6" w:themeFillTint="66"/>
+      </w:tcPr>
+    </w:tblStylePr>
+  </w:style>
 </w:styles>
 </file>
 
@@ -4279,19 +4327,19 @@
 
 <file path=word/glossary/fontTable.xml><?xml version="1.0" encoding="utf-8"?>
 <w:fonts xmlns:mc="http://schemas.openxmlformats.org/markup-compatibility/2006" xmlns:r="http://schemas.openxmlformats.org/officeDocument/2006/relationships" xmlns:w="http://schemas.openxmlformats.org/wordprocessingml/2006/main" xmlns:w14="http://schemas.microsoft.com/office/word/2010/wordml" xmlns:w15="http://schemas.microsoft.com/office/word/2012/wordml" xmlns:w16cid="http://schemas.microsoft.com/office/word/2016/wordml/cid" xmlns:w16se="http://schemas.microsoft.com/office/word/2015/wordml/symex" mc:Ignorable="w14 w15 w16se w16cid">
+  <w:font w:name="Calibri">
+    <w:panose1 w:val="020F0502020204030204"/>
+    <w:charset w:val="00"/>
+    <w:family w:val="swiss"/>
+    <w:pitch w:val="variable"/>
+    <w:sig w:usb0="E4002EFF" w:usb1="C000247B" w:usb2="00000009" w:usb3="00000000" w:csb0="000001FF" w:csb1="00000000"/>
+  </w:font>
   <w:font w:name="Times New Roman">
     <w:panose1 w:val="02020603050405020304"/>
     <w:charset w:val="00"/>
     <w:family w:val="roman"/>
     <w:pitch w:val="variable"/>
     <w:sig w:usb0="E0002EFF" w:usb1="C000785B" w:usb2="00000009" w:usb3="00000000" w:csb0="000001FF" w:csb1="00000000"/>
-  </w:font>
-  <w:font w:name="Calibri">
-    <w:panose1 w:val="020F0502020204030204"/>
-    <w:charset w:val="00"/>
-    <w:family w:val="swiss"/>
-    <w:pitch w:val="variable"/>
-    <w:sig w:usb0="E4002EFF" w:usb1="C000247B" w:usb2="00000009" w:usb3="00000000" w:csb0="000001FF" w:csb1="00000000"/>
   </w:font>
   <w:font w:name="Calibri Light">
     <w:panose1 w:val="020F0302020204030204"/>
@@ -4319,6 +4367,7 @@
   </w:compat>
   <w:rsids>
     <w:rsidRoot w:val="00387DDA"/>
+    <w:rsid w:val="001511E1"/>
     <w:rsid w:val="00387DDA"/>
     <w:rsid w:val="006D517E"/>
     <w:rsid w:val="009A28B2"/>

</xml_diff>

<commit_message>
Se agrega la documentacion corregida
</commit_message>
<xml_diff>
--- a/27_Abril/ReconocimientoV1/ReconocimientoEquipo3.docx
+++ b/27_Abril/ReconocimientoV1/ReconocimientoEquipo3.docx
@@ -1115,6 +1115,90 @@
       <w:pPr>
         <w:jc w:val="both"/>
         <w:rPr>
+          <w:b/>
+          <w:bCs/>
+          <w:lang w:val="es-MX"/>
+        </w:rPr>
+      </w:pPr>
+      <w:r>
+        <w:rPr>
+          <w:b/>
+          <w:bCs/>
+          <w:lang w:val="es-MX"/>
+        </w:rPr>
+        <w:t>El cliente va a leer los registros del archivo diez mil:</w:t>
+      </w:r>
+    </w:p>
+    <w:p>
+      <w:pPr>
+        <w:jc w:val="center"/>
+        <w:rPr>
+          <w:b/>
+          <w:bCs/>
+          <w:lang w:val="es-MX"/>
+        </w:rPr>
+      </w:pPr>
+      <w:r>
+        <w:rPr>
+          <w:b/>
+          <w:bCs/>
+          <w:noProof/>
+          <w:lang w:val="es-MX"/>
+        </w:rPr>
+        <w:drawing>
+          <wp:inline distT="0" distB="0" distL="0" distR="0" wp14:anchorId="1E8F79CD" wp14:editId="77AFC342">
+            <wp:extent cx="3257550" cy="581025"/>
+            <wp:effectExtent l="0" t="0" r="0" b="9525"/>
+            <wp:docPr id="6" name="Imagen 6" descr="Una captura de pantalla de una computadora&#10;&#10;Descripción generada automáticamente"/>
+            <wp:cNvGraphicFramePr>
+              <a:graphicFrameLocks xmlns:a="http://schemas.openxmlformats.org/drawingml/2006/main" noChangeAspect="1"/>
+            </wp:cNvGraphicFramePr>
+            <a:graphic xmlns:a="http://schemas.openxmlformats.org/drawingml/2006/main">
+              <a:graphicData uri="http://schemas.openxmlformats.org/drawingml/2006/picture">
+                <pic:pic xmlns:pic="http://schemas.openxmlformats.org/drawingml/2006/picture">
+                  <pic:nvPicPr>
+                    <pic:cNvPr id="6" name="clientearchivodiezmil.png"/>
+                    <pic:cNvPicPr/>
+                  </pic:nvPicPr>
+                  <pic:blipFill rotWithShape="1">
+                    <a:blip r:embed="rId11">
+                      <a:extLst>
+                        <a:ext uri="{28A0092B-C50C-407E-A947-70E740481C1C}">
+                          <a14:useLocalDpi xmlns:a14="http://schemas.microsoft.com/office/drawing/2010/main" val="0"/>
+                        </a:ext>
+                      </a:extLst>
+                    </a:blip>
+                    <a:srcRect l="10183" t="46394" r="31771" b="39801"/>
+                    <a:stretch/>
+                  </pic:blipFill>
+                  <pic:spPr bwMode="auto">
+                    <a:xfrm>
+                      <a:off x="0" y="0"/>
+                      <a:ext cx="3257550" cy="581025"/>
+                    </a:xfrm>
+                    <a:prstGeom prst="rect">
+                      <a:avLst/>
+                    </a:prstGeom>
+                    <a:ln>
+                      <a:noFill/>
+                    </a:ln>
+                    <a:extLst>
+                      <a:ext uri="{53640926-AAD7-44D8-BBD7-CCE9431645EC}">
+                        <a14:shadowObscured xmlns:a14="http://schemas.microsoft.com/office/drawing/2010/main"/>
+                      </a:ext>
+                    </a:extLst>
+                  </pic:spPr>
+                </pic:pic>
+              </a:graphicData>
+            </a:graphic>
+          </wp:inline>
+        </w:drawing>
+      </w:r>
+    </w:p>
+    <w:p>
+      <w:pPr>
+        <w:jc w:val="both"/>
+        <w:rPr>
           <w:lang w:val="es-MX"/>
         </w:rPr>
       </w:pPr>
@@ -1157,7 +1241,7 @@
                     <pic:cNvPicPr/>
                   </pic:nvPicPr>
                   <pic:blipFill rotWithShape="1">
-                    <a:blip r:embed="rId11">
+                    <a:blip r:embed="rId12">
                       <a:extLst>
                         <a:ext uri="{28A0092B-C50C-407E-A947-70E740481C1C}">
                           <a14:useLocalDpi xmlns:a14="http://schemas.microsoft.com/office/drawing/2010/main" val="0"/>
@@ -1231,11 +1315,12 @@
           <w:noProof/>
           <w:lang w:val="es-MX"/>
         </w:rPr>
+        <w:lastRenderedPageBreak/>
         <w:drawing>
-          <wp:inline distT="0" distB="0" distL="0" distR="0" wp14:anchorId="60D97547" wp14:editId="6392A486">
-            <wp:extent cx="5048250" cy="2228850"/>
-            <wp:effectExtent l="0" t="0" r="0" b="0"/>
-            <wp:docPr id="10" name="Imagen 10" descr="Captura de pantalla de un celular&#10;&#10;Descripción generada automáticamente"/>
+          <wp:inline distT="0" distB="0" distL="0" distR="0" wp14:anchorId="59AA0CFE" wp14:editId="64150E0B">
+            <wp:extent cx="5114925" cy="3028950"/>
+            <wp:effectExtent l="0" t="0" r="9525" b="0"/>
+            <wp:docPr id="7" name="Imagen 7" descr="Captura de pantalla de un celular&#10;&#10;Descripción generada automáticamente"/>
             <wp:cNvGraphicFramePr>
               <a:graphicFrameLocks xmlns:a="http://schemas.openxmlformats.org/drawingml/2006/main" noChangeAspect="1"/>
             </wp:cNvGraphicFramePr>
@@ -1243,24 +1328,24 @@
               <a:graphicData uri="http://schemas.openxmlformats.org/drawingml/2006/picture">
                 <pic:pic xmlns:pic="http://schemas.openxmlformats.org/drawingml/2006/picture">
                   <pic:nvPicPr>
-                    <pic:cNvPr id="10" name="cliente.png"/>
+                    <pic:cNvPr id="7" name="clientediezmil.png"/>
                     <pic:cNvPicPr/>
                   </pic:nvPicPr>
                   <pic:blipFill rotWithShape="1">
-                    <a:blip r:embed="rId12">
+                    <a:blip r:embed="rId13">
                       <a:extLst>
                         <a:ext uri="{28A0092B-C50C-407E-A947-70E740481C1C}">
                           <a14:useLocalDpi xmlns:a14="http://schemas.microsoft.com/office/drawing/2010/main" val="0"/>
                         </a:ext>
                       </a:extLst>
                     </a:blip>
-                    <a:srcRect l="6618" t="12900" r="3429" b="34143"/>
+                    <a:srcRect l="5941" t="15389" r="2918" b="12643"/>
                     <a:stretch/>
                   </pic:blipFill>
                   <pic:spPr bwMode="auto">
                     <a:xfrm>
                       <a:off x="0" y="0"/>
-                      <a:ext cx="5048250" cy="2228850"/>
+                      <a:ext cx="5114925" cy="3028950"/>
                     </a:xfrm>
                     <a:prstGeom prst="rect">
                       <a:avLst/>
@@ -1291,7 +1376,6 @@
         <w:rPr>
           <w:lang w:val="es-MX"/>
         </w:rPr>
-        <w:lastRenderedPageBreak/>
         <w:t>Comando para observar los n registros</w:t>
       </w:r>
     </w:p>
@@ -1337,7 +1421,7 @@
                     <pic:cNvPicPr/>
                   </pic:nvPicPr>
                   <pic:blipFill rotWithShape="1">
-                    <a:blip r:embed="rId13">
+                    <a:blip r:embed="rId14">
                       <a:extLst>
                         <a:ext uri="{28A0092B-C50C-407E-A947-70E740481C1C}">
                           <a14:useLocalDpi xmlns:a14="http://schemas.microsoft.com/office/drawing/2010/main" val="0"/>
@@ -1388,10 +1472,10 @@
           <w:lang w:val="es-MX"/>
         </w:rPr>
         <w:drawing>
-          <wp:inline distT="0" distB="0" distL="0" distR="0" wp14:anchorId="2B1AB00F" wp14:editId="1ACCEC71">
-            <wp:extent cx="5105400" cy="3486150"/>
+          <wp:inline distT="0" distB="0" distL="0" distR="0" wp14:anchorId="4C219401" wp14:editId="10CBB0FB">
+            <wp:extent cx="5086350" cy="3448050"/>
             <wp:effectExtent l="0" t="0" r="0" b="0"/>
-            <wp:docPr id="12" name="Imagen 12" descr="Captura de pantalla de un celular con texto&#10;&#10;Descripción generada automáticamente"/>
+            <wp:docPr id="9" name="Imagen 9" descr="Captura de pantalla de un celular&#10;&#10;Descripción generada automáticamente"/>
             <wp:cNvGraphicFramePr>
               <a:graphicFrameLocks xmlns:a="http://schemas.openxmlformats.org/drawingml/2006/main" noChangeAspect="1"/>
             </wp:cNvGraphicFramePr>
@@ -1399,24 +1483,24 @@
               <a:graphicData uri="http://schemas.openxmlformats.org/drawingml/2006/picture">
                 <pic:pic xmlns:pic="http://schemas.openxmlformats.org/drawingml/2006/picture">
                   <pic:nvPicPr>
-                    <pic:cNvPr id="12" name="vi register.png"/>
+                    <pic:cNvPr id="9" name="vi regis.png"/>
                     <pic:cNvPicPr/>
                   </pic:nvPicPr>
                   <pic:blipFill rotWithShape="1">
-                    <a:blip r:embed="rId14">
+                    <a:blip r:embed="rId15">
                       <a:extLst>
                         <a:ext uri="{28A0092B-C50C-407E-A947-70E740481C1C}">
                           <a14:useLocalDpi xmlns:a14="http://schemas.microsoft.com/office/drawing/2010/main" val="0"/>
                         </a:ext>
                       </a:extLst>
                     </a:blip>
-                    <a:srcRect l="5940" t="4300" r="3089" b="12869"/>
+                    <a:srcRect l="6450" t="13126" r="2919" b="4948"/>
                     <a:stretch/>
                   </pic:blipFill>
                   <pic:spPr bwMode="auto">
                     <a:xfrm>
                       <a:off x="0" y="0"/>
-                      <a:ext cx="5105400" cy="3486150"/>
+                      <a:ext cx="5086350" cy="3448050"/>
                     </a:xfrm>
                     <a:prstGeom prst="rect">
                       <a:avLst/>
@@ -1443,11 +1527,40 @@
           <w:lang w:val="es-MX"/>
         </w:rPr>
       </w:pPr>
+    </w:p>
+    <w:p>
+      <w:pPr>
+        <w:rPr>
+          <w:lang w:val="es-MX"/>
+        </w:rPr>
+      </w:pPr>
+    </w:p>
+    <w:p>
+      <w:pPr>
+        <w:rPr>
+          <w:lang w:val="es-MX"/>
+        </w:rPr>
+      </w:pPr>
       <w:r>
         <w:rPr>
           <w:lang w:val="es-MX"/>
         </w:rPr>
-        <w:t xml:space="preserve">Comparación del archivo de lectura registro y el archivo generador </w:t>
+        <w:lastRenderedPageBreak/>
+        <w:t xml:space="preserve">Comparación del archivo de lectura </w:t>
+      </w:r>
+      <w:proofErr w:type="spellStart"/>
+      <w:r>
+        <w:rPr>
+          <w:lang w:val="es-MX"/>
+        </w:rPr>
+        <w:t>diezmil</w:t>
+      </w:r>
+      <w:proofErr w:type="spellEnd"/>
+      <w:r>
+        <w:rPr>
+          <w:lang w:val="es-MX"/>
+        </w:rPr>
+        <w:t xml:space="preserve"> y el archivo generador </w:t>
       </w:r>
       <w:proofErr w:type="spellStart"/>
       <w:r>
@@ -1475,10 +1588,10 @@
           <w:lang w:val="es-MX"/>
         </w:rPr>
         <w:drawing>
-          <wp:inline distT="0" distB="0" distL="0" distR="0" wp14:anchorId="0BF6242F" wp14:editId="6A0723E3">
-            <wp:extent cx="5067300" cy="847725"/>
-            <wp:effectExtent l="0" t="0" r="0" b="9525"/>
-            <wp:docPr id="13" name="Imagen 13" descr="Captura de pantalla de un celular&#10;&#10;Descripción generada automáticamente"/>
+          <wp:inline distT="0" distB="0" distL="0" distR="0" wp14:anchorId="03D33AF0" wp14:editId="11A861DD">
+            <wp:extent cx="5612130" cy="923925"/>
+            <wp:effectExtent l="0" t="0" r="7620" b="9525"/>
+            <wp:docPr id="16" name="Imagen 16" descr="Captura de pantalla de un celular&#10;&#10;Descripción generada automáticamente"/>
             <wp:cNvGraphicFramePr>
               <a:graphicFrameLocks xmlns:a="http://schemas.openxmlformats.org/drawingml/2006/main" noChangeAspect="1"/>
             </wp:cNvGraphicFramePr>
@@ -1486,24 +1599,24 @@
               <a:graphicData uri="http://schemas.openxmlformats.org/drawingml/2006/picture">
                 <pic:pic xmlns:pic="http://schemas.openxmlformats.org/drawingml/2006/picture">
                   <pic:nvPicPr>
-                    <pic:cNvPr id="13" name="cmp.png"/>
+                    <pic:cNvPr id="16" name="cmp sin perdidas.png"/>
                     <pic:cNvPicPr/>
                   </pic:nvPicPr>
                   <pic:blipFill rotWithShape="1">
-                    <a:blip r:embed="rId15">
+                    <a:blip r:embed="rId16">
                       <a:extLst>
                         <a:ext uri="{28A0092B-C50C-407E-A947-70E740481C1C}">
                           <a14:useLocalDpi xmlns:a14="http://schemas.microsoft.com/office/drawing/2010/main" val="0"/>
                         </a:ext>
                       </a:extLst>
                     </a:blip>
-                    <a:srcRect l="6450" t="12900" r="3259" b="66958"/>
+                    <a:srcRect t="4073" b="73974"/>
                     <a:stretch/>
                   </pic:blipFill>
                   <pic:spPr bwMode="auto">
                     <a:xfrm>
                       <a:off x="0" y="0"/>
-                      <a:ext cx="5067300" cy="847725"/>
+                      <a:ext cx="5612130" cy="923925"/>
                     </a:xfrm>
                     <a:prstGeom prst="rect">
                       <a:avLst/>
@@ -1533,6 +1646,8 @@
           <w:lang w:val="es-MX"/>
         </w:rPr>
       </w:pPr>
+      <w:bookmarkStart w:id="0" w:name="_GoBack"/>
+      <w:bookmarkEnd w:id="0"/>
     </w:p>
     <w:tbl>
       <w:tblPr>
@@ -1843,7 +1958,6 @@
           <w:bCs/>
           <w:lang w:val="es-MX"/>
         </w:rPr>
-        <w:lastRenderedPageBreak/>
         <w:t>Pruebas:</w:t>
       </w:r>
       <w:r>
@@ -1907,7 +2021,7 @@
                     <pic:cNvPicPr/>
                   </pic:nvPicPr>
                   <pic:blipFill rotWithShape="1">
-                    <a:blip r:embed="rId16">
+                    <a:blip r:embed="rId17">
                       <a:extLst>
                         <a:ext uri="{28A0092B-C50C-407E-A947-70E740481C1C}">
                           <a14:useLocalDpi xmlns:a14="http://schemas.microsoft.com/office/drawing/2010/main" val="0"/>
@@ -1957,6 +2071,7 @@
           <w:noProof/>
           <w:lang w:val="es-MX"/>
         </w:rPr>
+        <w:lastRenderedPageBreak/>
         <w:drawing>
           <wp:inline distT="0" distB="0" distL="0" distR="0" wp14:anchorId="7E82F66B" wp14:editId="6AB9A75C">
             <wp:extent cx="5016896" cy="3629025"/>
@@ -1973,7 +2088,7 @@
                     <pic:cNvPicPr/>
                   </pic:nvPicPr>
                   <pic:blipFill rotWithShape="1">
-                    <a:blip r:embed="rId17">
+                    <a:blip r:embed="rId18">
                       <a:extLst>
                         <a:ext uri="{28A0092B-C50C-407E-A947-70E740481C1C}">
                           <a14:useLocalDpi xmlns:a14="http://schemas.microsoft.com/office/drawing/2010/main" val="0"/>
@@ -2097,7 +2212,7 @@
                     <pic:cNvPicPr/>
                   </pic:nvPicPr>
                   <pic:blipFill rotWithShape="1">
-                    <a:blip r:embed="rId18">
+                    <a:blip r:embed="rId19">
                       <a:extLst>
                         <a:ext uri="{28A0092B-C50C-407E-A947-70E740481C1C}">
                           <a14:useLocalDpi xmlns:a14="http://schemas.microsoft.com/office/drawing/2010/main" val="0"/>
@@ -2153,7 +2268,7 @@
                     <pic:cNvPicPr/>
                   </pic:nvPicPr>
                   <pic:blipFill rotWithShape="1">
-                    <a:blip r:embed="rId19">
+                    <a:blip r:embed="rId20">
                       <a:extLst>
                         <a:ext uri="{28A0092B-C50C-407E-A947-70E740481C1C}">
                           <a14:useLocalDpi xmlns:a14="http://schemas.microsoft.com/office/drawing/2010/main" val="0"/>
@@ -2214,11 +2329,9 @@
           <w:lang w:val="es-MX"/>
         </w:rPr>
       </w:pPr>
-      <w:bookmarkStart w:id="0" w:name="_GoBack"/>
-      <w:bookmarkEnd w:id="0"/>
     </w:p>
     <w:sectPr>
-      <w:headerReference w:type="default" r:id="rId20"/>
+      <w:headerReference w:type="default" r:id="rId21"/>
       <w:pgSz w:w="12240" w:h="15840"/>
       <w:pgMar w:top="1417" w:right="1701" w:bottom="1417" w:left="1701" w:header="708" w:footer="708" w:gutter="0"/>
       <w:pgNumType w:start="0"/>
@@ -4367,6 +4480,7 @@
   </w:compat>
   <w:rsids>
     <w:rsidRoot w:val="00387DDA"/>
+    <w:rsid w:val="0002048B"/>
     <w:rsid w:val="001511E1"/>
     <w:rsid w:val="00387DDA"/>
     <w:rsid w:val="006D517E"/>

</xml_diff>